<commit_message>
learn to play mp3 audio file
</commit_message>
<xml_diff>
--- a/Notiz Xamarin.docx
+++ b/Notiz Xamarin.docx
@@ -2815,11 +2815,40 @@
       <w:r>
         <w:t xml:space="preserve"> = </w:t>
       </w:r>
-      <w:r>
-        <w:rPr>
-          <w:rFonts w:hint="eastAsia"/>
-        </w:rPr>
-        <w:t>new</w:t>
+      <w:proofErr w:type="spellStart"/>
+      <w:r>
+        <w:t>myviewdata</w:t>
+      </w:r>
+      <w:proofErr w:type="spellEnd"/>
+      <w:r>
+        <w:t>;</w:t>
+      </w:r>
+      <w:r>
+        <w:tab/>
+      </w:r>
+      <w:r>
+        <w:tab/>
+      </w:r>
+      <w:r>
+        <w:rPr>
+          <w:rFonts w:hint="eastAsia"/>
+        </w:rPr>
+        <w:t>/</w:t>
+      </w:r>
+      <w:r>
+        <w:t xml:space="preserve">/ </w:t>
+      </w:r>
+      <w:r>
+        <w:rPr>
+          <w:rFonts w:hint="eastAsia"/>
+        </w:rPr>
+        <w:t>要现在</w:t>
+      </w:r>
+      <w:r>
+        <w:rPr>
+          <w:rFonts w:hint="eastAsia"/>
+        </w:rPr>
+        <w:t>class</w:t>
       </w:r>
       <w:r>
         <w:t xml:space="preserve"> </w:t>
@@ -2829,22 +2858,582 @@
         <w:rPr>
           <w:rFonts w:hint="eastAsia"/>
         </w:rPr>
+        <w:t>MainPage</w:t>
+      </w:r>
+      <w:proofErr w:type="spellEnd"/>
+      <w:r>
+        <w:rPr>
+          <w:rFonts w:hint="eastAsia"/>
+        </w:rPr>
+        <w:t>里面建一个实例</w:t>
+      </w:r>
+      <w:proofErr w:type="spellStart"/>
+      <w:r>
+        <w:rPr>
+          <w:rFonts w:hint="eastAsia"/>
+        </w:rPr>
+        <w:t>myviewdata</w:t>
+      </w:r>
+      <w:proofErr w:type="spellEnd"/>
+      <w:r>
+        <w:t xml:space="preserve">, </w:t>
+      </w:r>
+      <w:r>
+        <w:rPr>
+          <w:rFonts w:hint="eastAsia"/>
+        </w:rPr>
+        <w:t>或者</w:t>
+      </w:r>
+      <w:proofErr w:type="spellStart"/>
+      <w:r>
+        <w:t>BindingContext</w:t>
+      </w:r>
+      <w:proofErr w:type="spellEnd"/>
+      <w:r>
+        <w:t xml:space="preserve"> = m; </w:t>
+      </w:r>
+      <w:r>
+        <w:rPr>
+          <w:rFonts w:hint="eastAsia"/>
+        </w:rPr>
+        <w:t>绑定传入的数据</w:t>
+      </w:r>
+    </w:p>
+    <w:p/>
+    <w:p>
+      <w:r>
+        <w:rPr>
+          <w:rFonts w:hint="eastAsia"/>
+        </w:rPr>
+        <w:t>在</w:t>
+      </w:r>
+      <w:proofErr w:type="spellStart"/>
+      <w:r>
+        <w:rPr>
+          <w:rFonts w:hint="eastAsia"/>
+        </w:rPr>
+        <w:t>xaml</w:t>
+      </w:r>
+      <w:proofErr w:type="spellEnd"/>
+      <w:r>
+        <w:rPr>
+          <w:rFonts w:hint="eastAsia"/>
+        </w:rPr>
+        <w:t>文件里的</w:t>
+      </w:r>
+      <w:r>
+        <w:rPr>
+          <w:rFonts w:hint="eastAsia"/>
+        </w:rPr>
+        <w:t>Text</w:t>
+      </w:r>
+      <w:r>
+        <w:rPr>
+          <w:rFonts w:hint="eastAsia"/>
+        </w:rPr>
+        <w:t>部分绑定上内容</w:t>
+      </w:r>
+    </w:p>
+    <w:p>
+      <w:pPr>
+        <w:pStyle w:val="a5"/>
+      </w:pPr>
+      <w:r>
+        <w:t>Text="{Binding TEMPERATURE}"</w:t>
+      </w:r>
+    </w:p>
+    <w:p/>
+    <w:p>
+      <w:r>
+        <w:rPr>
+          <w:rFonts w:hint="eastAsia"/>
+        </w:rPr>
+        <w:t>其中</w:t>
+      </w:r>
+      <w:r>
+        <w:rPr>
+          <w:rStyle w:val="a6"/>
+        </w:rPr>
+        <w:t>TEMPERATURE</w:t>
+      </w:r>
+      <w:r>
+        <w:rPr>
+          <w:rFonts w:hint="eastAsia"/>
+        </w:rPr>
+        <w:t>是</w:t>
+      </w:r>
+      <w:proofErr w:type="spellStart"/>
+      <w:r>
+        <w:rPr>
+          <w:rFonts w:hint="eastAsia"/>
+        </w:rPr>
         <w:t>DataViewModel</w:t>
       </w:r>
       <w:proofErr w:type="spellEnd"/>
       <w:r>
+        <w:rPr>
+          <w:rFonts w:hint="eastAsia"/>
+        </w:rPr>
+        <w:t>里的一个函数。下面详细讲：</w:t>
+      </w:r>
+    </w:p>
+    <w:p>
+      <w:pPr>
+        <w:ind w:leftChars="200" w:left="420"/>
+      </w:pPr>
+      <w:r>
+        <w:rPr>
+          <w:rFonts w:hint="eastAsia"/>
+        </w:rPr>
+        <w:t>在</w:t>
+      </w:r>
+      <w:proofErr w:type="spellStart"/>
+      <w:r>
+        <w:rPr>
+          <w:rFonts w:hint="eastAsia"/>
+        </w:rPr>
+        <w:t>DataViewModel</w:t>
+      </w:r>
+      <w:proofErr w:type="spellEnd"/>
+      <w:r>
+        <w:rPr>
+          <w:rFonts w:hint="eastAsia"/>
+        </w:rPr>
+        <w:t>里先建立必要的内容，比如</w:t>
+      </w:r>
+    </w:p>
+    <w:p>
+      <w:pPr>
+        <w:pStyle w:val="a5"/>
+      </w:pPr>
+      <w:r>
+        <w:t>public string temperature = "0"</w:t>
+      </w:r>
+      <w:r>
+        <w:rPr>
+          <w:rFonts w:hint="eastAsia"/>
+        </w:rPr>
+        <w:t>；</w:t>
+      </w:r>
+    </w:p>
+    <w:p>
+      <w:pPr>
+        <w:ind w:leftChars="200" w:left="420"/>
+      </w:pPr>
+      <w:r>
+        <w:rPr>
+          <w:rFonts w:hint="eastAsia"/>
+        </w:rPr>
+        <w:t>然后写上对应的</w:t>
+      </w:r>
+      <w:r>
+        <w:rPr>
+          <w:rFonts w:hint="eastAsia"/>
+        </w:rPr>
+        <w:t>get</w:t>
+      </w:r>
+      <w:r>
+        <w:rPr>
+          <w:rFonts w:hint="eastAsia"/>
+        </w:rPr>
+        <w:t>和</w:t>
+      </w:r>
+      <w:r>
+        <w:rPr>
+          <w:rFonts w:hint="eastAsia"/>
+        </w:rPr>
+        <w:t>set</w:t>
+      </w:r>
+    </w:p>
+    <w:p>
+      <w:pPr>
+        <w:pStyle w:val="a5"/>
+      </w:pPr>
+      <w:r>
+        <w:t>public string TEMPERATURE</w:t>
+      </w:r>
+    </w:p>
+    <w:p>
+      <w:pPr>
+        <w:pStyle w:val="a5"/>
+      </w:pPr>
+      <w:r>
+        <w:t>{</w:t>
+      </w:r>
+    </w:p>
+    <w:p>
+      <w:pPr>
+        <w:pStyle w:val="a5"/>
+      </w:pPr>
+      <w:r>
+        <w:tab/>
+        <w:t>get { return temperature; }</w:t>
+      </w:r>
+      <w:r>
+        <w:tab/>
+      </w:r>
+      <w:r>
+        <w:tab/>
+      </w:r>
+      <w:r>
+        <w:tab/>
+      </w:r>
+      <w:r>
+        <w:rPr>
+          <w:rFonts w:hint="eastAsia"/>
+        </w:rPr>
+        <w:t>/</w:t>
+      </w:r>
+      <w:r>
+        <w:t xml:space="preserve">/ </w:t>
+      </w:r>
+      <w:r>
+        <w:rPr>
+          <w:rFonts w:hint="eastAsia"/>
+        </w:rPr>
+        <w:t>View</w:t>
+      </w:r>
+      <w:r>
+        <w:rPr>
+          <w:rFonts w:hint="eastAsia"/>
+        </w:rPr>
+        <w:t>从这里读取</w:t>
+      </w:r>
+    </w:p>
+    <w:p>
+      <w:pPr>
+        <w:pStyle w:val="a5"/>
+      </w:pPr>
+      <w:r>
+        <w:tab/>
+        <w:t>se</w:t>
+      </w:r>
+      <w:r>
+        <w:rPr>
+          <w:rFonts w:hint="eastAsia"/>
+        </w:rPr>
+        <w:t>t</w:t>
+      </w:r>
+      <w:r>
+        <w:t xml:space="preserve"> { temperature = value; }</w:t>
+      </w:r>
+      <w:r>
+        <w:tab/>
+      </w:r>
+      <w:r>
+        <w:tab/>
+      </w:r>
+      <w:r>
+        <w:tab/>
+        <w:t xml:space="preserve">// </w:t>
+      </w:r>
+      <w:r>
+        <w:rPr>
+          <w:rFonts w:hint="eastAsia"/>
+        </w:rPr>
+        <w:t>改变变量从这里改变</w:t>
+      </w:r>
+    </w:p>
+    <w:p>
+      <w:pPr>
+        <w:pStyle w:val="a5"/>
+      </w:pPr>
+      <w:r>
+        <w:t>}</w:t>
+      </w:r>
+    </w:p>
+    <w:p>
+      <w:pPr>
+        <w:ind w:leftChars="300" w:left="630"/>
+      </w:pPr>
+      <w:r>
+        <w:rPr>
+          <w:rFonts w:hint="eastAsia"/>
+        </w:rPr>
+        <w:t>变量的改变方式就是直接赋值，例如</w:t>
+      </w:r>
+    </w:p>
+    <w:p>
+      <w:pPr>
+        <w:pStyle w:val="a5"/>
+      </w:pPr>
+      <w:proofErr w:type="spellStart"/>
+      <w:proofErr w:type="gramStart"/>
+      <w:r>
+        <w:t>dataviewmodel.TEMPERATURE</w:t>
+      </w:r>
+      <w:proofErr w:type="spellEnd"/>
+      <w:proofErr w:type="gramEnd"/>
+      <w:r>
+        <w:t xml:space="preserve"> = </w:t>
+      </w:r>
+      <w:r>
+        <w:t>"20"</w:t>
+      </w:r>
+      <w:r>
         <w:t>;</w:t>
       </w:r>
-      <w:r>
-        <w:tab/>
-      </w:r>
-      <w:r>
-        <w:tab/>
-      </w:r>
-      <w:r>
-        <w:rPr>
-          <w:rFonts w:hint="eastAsia"/>
-        </w:rPr>
+    </w:p>
+    <w:p/>
+    <w:p>
+      <w:r>
+        <w:rPr>
+          <w:rFonts w:hint="eastAsia"/>
+        </w:rPr>
+        <w:t>在</w:t>
+      </w:r>
+      <w:proofErr w:type="spellStart"/>
+      <w:r>
+        <w:rPr>
+          <w:rFonts w:hint="eastAsia"/>
+        </w:rPr>
+        <w:t>xaml</w:t>
+      </w:r>
+      <w:proofErr w:type="spellEnd"/>
+      <w:r>
+        <w:rPr>
+          <w:rFonts w:hint="eastAsia"/>
+        </w:rPr>
+        <w:t>文件里必须写一个</w:t>
+      </w:r>
+      <w:r>
+        <w:rPr>
+          <w:rFonts w:hint="eastAsia"/>
+        </w:rPr>
+        <w:t>callback</w:t>
+      </w:r>
+      <w:r>
+        <w:rPr>
+          <w:rFonts w:hint="eastAsia"/>
+        </w:rPr>
+        <w:t>函数，每次值改变时调用，用来更新</w:t>
+      </w:r>
+      <w:r>
+        <w:rPr>
+          <w:rFonts w:hint="eastAsia"/>
+        </w:rPr>
+        <w:t>get</w:t>
+      </w:r>
+      <w:r>
+        <w:rPr>
+          <w:rFonts w:hint="eastAsia"/>
+        </w:rPr>
+        <w:t>到的文字：</w:t>
+      </w:r>
+    </w:p>
+    <w:p>
+      <w:pPr>
+        <w:ind w:leftChars="200" w:left="420"/>
+      </w:pPr>
+      <w:r>
+        <w:rPr>
+          <w:rFonts w:hint="eastAsia"/>
+        </w:rPr>
+        <w:t>先改</w:t>
+      </w:r>
+      <w:proofErr w:type="spellStart"/>
+      <w:r>
+        <w:rPr>
+          <w:rFonts w:hint="eastAsia"/>
+        </w:rPr>
+        <w:t>DataViewModel</w:t>
+      </w:r>
+      <w:proofErr w:type="spellEnd"/>
+      <w:r>
+        <w:rPr>
+          <w:rFonts w:hint="eastAsia"/>
+        </w:rPr>
+        <w:t>的继承关系</w:t>
+      </w:r>
+    </w:p>
+    <w:p>
+      <w:pPr>
+        <w:pStyle w:val="a5"/>
+      </w:pPr>
+      <w:r>
+        <w:t xml:space="preserve">public class </w:t>
+      </w:r>
+      <w:proofErr w:type="spellStart"/>
+      <w:proofErr w:type="gramStart"/>
+      <w:r>
+        <w:t>DataViewModel</w:t>
+      </w:r>
+      <w:proofErr w:type="spellEnd"/>
+      <w:r>
+        <w:t xml:space="preserve"> :</w:t>
+      </w:r>
+      <w:proofErr w:type="gramEnd"/>
+      <w:r>
+        <w:t xml:space="preserve"> </w:t>
+      </w:r>
+      <w:proofErr w:type="spellStart"/>
+      <w:r>
+        <w:t>INotifyPropertyChanged</w:t>
+      </w:r>
+      <w:proofErr w:type="spellEnd"/>
+    </w:p>
+    <w:p>
+      <w:pPr>
+        <w:ind w:leftChars="200" w:left="420"/>
+      </w:pPr>
+      <w:r>
+        <w:rPr>
+          <w:rFonts w:hint="eastAsia"/>
+        </w:rPr>
+        <w:t>会提示创建一个</w:t>
+      </w:r>
+      <w:r>
+        <w:rPr>
+          <w:rFonts w:hint="eastAsia"/>
+        </w:rPr>
+        <w:t>Handler</w:t>
+      </w:r>
+    </w:p>
+    <w:p>
+      <w:pPr>
+        <w:pStyle w:val="a5"/>
+      </w:pPr>
+      <w:r>
+        <w:t xml:space="preserve">public event </w:t>
+      </w:r>
+      <w:proofErr w:type="spellStart"/>
+      <w:r>
+        <w:t>PropertyChangedEventHandler</w:t>
+      </w:r>
+      <w:proofErr w:type="spellEnd"/>
+      <w:r>
+        <w:t xml:space="preserve"> </w:t>
+      </w:r>
+      <w:proofErr w:type="spellStart"/>
+      <w:proofErr w:type="gramStart"/>
+      <w:r>
+        <w:t>PropertyChanged</w:t>
+      </w:r>
+      <w:proofErr w:type="spellEnd"/>
+      <w:r>
+        <w:t>;</w:t>
+      </w:r>
+      <w:proofErr w:type="gramEnd"/>
+    </w:p>
+    <w:p>
+      <w:pPr>
+        <w:ind w:leftChars="200" w:left="420"/>
+      </w:pPr>
+      <w:r>
+        <w:rPr>
+          <w:rFonts w:hint="eastAsia"/>
+        </w:rPr>
+        <w:t>利用</w:t>
+      </w:r>
+      <w:r>
+        <w:rPr>
+          <w:rFonts w:hint="eastAsia"/>
+        </w:rPr>
+        <w:t>Handler</w:t>
+      </w:r>
+      <w:r>
+        <w:rPr>
+          <w:rFonts w:hint="eastAsia"/>
+        </w:rPr>
+        <w:t>我们可以写一个变化时候的</w:t>
+      </w:r>
+      <w:proofErr w:type="spellStart"/>
+      <w:r>
+        <w:rPr>
+          <w:rFonts w:hint="eastAsia"/>
+        </w:rPr>
+        <w:t>CallBack</w:t>
+      </w:r>
+      <w:proofErr w:type="spellEnd"/>
+      <w:r>
+        <w:rPr>
+          <w:rFonts w:hint="eastAsia"/>
+        </w:rPr>
+        <w:t>函数</w:t>
+      </w:r>
+    </w:p>
+    <w:p>
+      <w:pPr>
+        <w:pStyle w:val="a5"/>
+      </w:pPr>
+      <w:bookmarkStart w:id="2" w:name="OLE_LINK29"/>
+      <w:bookmarkStart w:id="3" w:name="OLE_LINK30"/>
+      <w:r>
+        <w:t xml:space="preserve">public void </w:t>
+      </w:r>
+      <w:proofErr w:type="spellStart"/>
+      <w:r>
+        <w:t>OnPropertyChanged</w:t>
+      </w:r>
+      <w:proofErr w:type="spellEnd"/>
+      <w:r>
+        <w:t>([</w:t>
+      </w:r>
+      <w:proofErr w:type="spellStart"/>
+      <w:r>
+        <w:t>CallerMemberName</w:t>
+      </w:r>
+      <w:proofErr w:type="spellEnd"/>
+      <w:r>
+        <w:t>] string name = "")</w:t>
+      </w:r>
+    </w:p>
+    <w:p>
+      <w:pPr>
+        <w:pStyle w:val="a5"/>
+      </w:pPr>
+      <w:r>
+        <w:t>{</w:t>
+      </w:r>
+    </w:p>
+    <w:p>
+      <w:pPr>
+        <w:pStyle w:val="a5"/>
+      </w:pPr>
+      <w:r>
+        <w:tab/>
+      </w:r>
+      <w:proofErr w:type="spellStart"/>
+      <w:r>
+        <w:t>PropertyChanged</w:t>
+      </w:r>
+      <w:proofErr w:type="spellEnd"/>
+      <w:proofErr w:type="gramStart"/>
+      <w:r>
+        <w:t>?.Invoke</w:t>
+      </w:r>
+      <w:proofErr w:type="gramEnd"/>
+      <w:r>
+        <w:t xml:space="preserve">(this, new </w:t>
+      </w:r>
+      <w:proofErr w:type="spellStart"/>
+      <w:r>
+        <w:t>PropertyChangedEventArgs</w:t>
+      </w:r>
+      <w:proofErr w:type="spellEnd"/>
+      <w:r>
+        <w:t>(name));</w:t>
+      </w:r>
+    </w:p>
+    <w:p>
+      <w:pPr>
+        <w:pStyle w:val="a5"/>
+      </w:pPr>
+      <w:r>
+        <w:t>}</w:t>
+      </w:r>
+    </w:p>
+    <w:bookmarkEnd w:id="2"/>
+    <w:bookmarkEnd w:id="3"/>
+    <w:p>
+      <w:pPr>
+        <w:ind w:leftChars="200" w:left="420"/>
+      </w:pPr>
+      <w:r>
+        <w:rPr>
+          <w:rFonts w:hint="eastAsia"/>
+        </w:rPr>
+        <w:lastRenderedPageBreak/>
         <w:t>/</w:t>
       </w:r>
       <w:r>
@@ -2854,77 +3443,31 @@
         <w:rPr>
           <w:rFonts w:hint="eastAsia"/>
         </w:rPr>
-        <w:t>或者</w:t>
-      </w:r>
-      <w:proofErr w:type="spellStart"/>
-      <w:r>
-        <w:t>BindingContext</w:t>
-      </w:r>
-      <w:proofErr w:type="spellEnd"/>
-      <w:r>
-        <w:t xml:space="preserve"> = m; </w:t>
-      </w:r>
-      <w:r>
-        <w:rPr>
-          <w:rFonts w:hint="eastAsia"/>
-        </w:rPr>
-        <w:t>绑定传入的数据</w:t>
-      </w:r>
-    </w:p>
-    <w:p/>
-    <w:p>
-      <w:r>
-        <w:rPr>
-          <w:rFonts w:hint="eastAsia"/>
-        </w:rPr>
-        <w:t>在</w:t>
-      </w:r>
-      <w:proofErr w:type="spellStart"/>
-      <w:r>
-        <w:rPr>
-          <w:rFonts w:hint="eastAsia"/>
-        </w:rPr>
-        <w:t>xaml</w:t>
-      </w:r>
-      <w:proofErr w:type="spellEnd"/>
-      <w:r>
-        <w:rPr>
-          <w:rFonts w:hint="eastAsia"/>
-        </w:rPr>
-        <w:t>文件里的</w:t>
-      </w:r>
-      <w:r>
-        <w:rPr>
-          <w:rFonts w:hint="eastAsia"/>
-        </w:rPr>
-        <w:t>Text</w:t>
-      </w:r>
-      <w:r>
-        <w:rPr>
-          <w:rFonts w:hint="eastAsia"/>
-        </w:rPr>
-        <w:t>部分绑定上内容</w:t>
-      </w:r>
-    </w:p>
-    <w:p>
-      <w:pPr>
-        <w:pStyle w:val="a5"/>
-      </w:pPr>
-      <w:r>
-        <w:t>Text="{Binding TEMPERATURE}"</w:t>
-      </w:r>
-    </w:p>
-    <w:p/>
-    <w:p>
-      <w:r>
-        <w:rPr>
-          <w:rFonts w:hint="eastAsia"/>
-        </w:rPr>
-        <w:t>其中</w:t>
-      </w:r>
-      <w:r>
-        <w:rPr>
-          <w:rStyle w:val="a6"/>
+        <w:t>这里</w:t>
+      </w:r>
+      <w:r>
+        <w:rPr>
+          <w:rFonts w:hint="eastAsia"/>
+        </w:rPr>
+        <w:t>[</w:t>
+      </w:r>
+      <w:proofErr w:type="spellStart"/>
+      <w:r>
+        <w:t>CallerMemberName</w:t>
+      </w:r>
+      <w:proofErr w:type="spellEnd"/>
+      <w:r>
+        <w:t>]</w:t>
+      </w:r>
+      <w:r>
+        <w:rPr>
+          <w:rFonts w:hint="eastAsia"/>
+        </w:rPr>
+        <w:t>可以自动获取它所在的函数，比如</w:t>
+      </w:r>
+      <w:r>
+        <w:rPr>
+          <w:rFonts w:hint="eastAsia"/>
         </w:rPr>
         <w:t>TEMPERATURE</w:t>
       </w:r>
@@ -2932,527 +3475,17 @@
         <w:rPr>
           <w:rFonts w:hint="eastAsia"/>
         </w:rPr>
-        <w:t>是</w:t>
-      </w:r>
-      <w:proofErr w:type="spellStart"/>
-      <w:r>
-        <w:rPr>
-          <w:rFonts w:hint="eastAsia"/>
-        </w:rPr>
-        <w:t>DataViewModel</w:t>
-      </w:r>
-      <w:proofErr w:type="spellEnd"/>
-      <w:r>
-        <w:rPr>
-          <w:rFonts w:hint="eastAsia"/>
-        </w:rPr>
-        <w:t>里的一个函数。下面详细讲：</w:t>
-      </w:r>
-    </w:p>
-    <w:p>
-      <w:pPr>
-        <w:ind w:leftChars="200" w:left="420"/>
-      </w:pPr>
-      <w:r>
-        <w:rPr>
-          <w:rFonts w:hint="eastAsia"/>
-        </w:rPr>
-        <w:t>在</w:t>
-      </w:r>
-      <w:proofErr w:type="spellStart"/>
-      <w:r>
-        <w:rPr>
-          <w:rFonts w:hint="eastAsia"/>
-        </w:rPr>
-        <w:t>DataViewModel</w:t>
-      </w:r>
-      <w:proofErr w:type="spellEnd"/>
-      <w:r>
-        <w:rPr>
-          <w:rFonts w:hint="eastAsia"/>
-        </w:rPr>
-        <w:t>里先建立必要的内容，比如</w:t>
-      </w:r>
-    </w:p>
-    <w:p>
-      <w:pPr>
-        <w:pStyle w:val="a5"/>
-      </w:pPr>
-      <w:r>
-        <w:t>public string temperature = "0"</w:t>
-      </w:r>
-      <w:r>
-        <w:rPr>
-          <w:rFonts w:hint="eastAsia"/>
-        </w:rPr>
-        <w:t>；</w:t>
-      </w:r>
-    </w:p>
-    <w:p>
-      <w:pPr>
-        <w:ind w:leftChars="200" w:left="420"/>
-      </w:pPr>
-      <w:r>
-        <w:rPr>
-          <w:rFonts w:hint="eastAsia"/>
-        </w:rPr>
-        <w:t>然后写上对应的</w:t>
-      </w:r>
-      <w:r>
-        <w:rPr>
-          <w:rFonts w:hint="eastAsia"/>
-        </w:rPr>
-        <w:t>get</w:t>
-      </w:r>
-      <w:r>
-        <w:rPr>
-          <w:rFonts w:hint="eastAsia"/>
-        </w:rPr>
-        <w:t>和</w:t>
-      </w:r>
-      <w:r>
-        <w:rPr>
-          <w:rFonts w:hint="eastAsia"/>
-        </w:rPr>
-        <w:t>set</w:t>
-      </w:r>
-    </w:p>
-    <w:p>
-      <w:pPr>
-        <w:pStyle w:val="a5"/>
-      </w:pPr>
-      <w:r>
-        <w:t>public string TEMPERATURE</w:t>
-      </w:r>
-    </w:p>
-    <w:p>
-      <w:pPr>
-        <w:pStyle w:val="a5"/>
-      </w:pPr>
-      <w:r>
-        <w:t>{</w:t>
-      </w:r>
-    </w:p>
-    <w:p>
-      <w:pPr>
-        <w:pStyle w:val="a5"/>
-      </w:pPr>
-      <w:r>
-        <w:tab/>
-        <w:t>get { return temperature; }</w:t>
-      </w:r>
-      <w:r>
-        <w:tab/>
-      </w:r>
-      <w:r>
-        <w:tab/>
-      </w:r>
-      <w:r>
-        <w:tab/>
-      </w:r>
-      <w:r>
-        <w:rPr>
-          <w:rFonts w:hint="eastAsia"/>
-        </w:rPr>
-        <w:t>/</w:t>
-      </w:r>
-      <w:r>
-        <w:t xml:space="preserve">/ </w:t>
-      </w:r>
-      <w:r>
-        <w:rPr>
-          <w:rFonts w:hint="eastAsia"/>
-        </w:rPr>
-        <w:t>View</w:t>
-      </w:r>
-      <w:r>
-        <w:rPr>
-          <w:rFonts w:hint="eastAsia"/>
-        </w:rPr>
-        <w:t>从这里读取</w:t>
-      </w:r>
-    </w:p>
-    <w:p>
-      <w:pPr>
-        <w:pStyle w:val="a5"/>
-      </w:pPr>
-      <w:r>
-        <w:tab/>
-        <w:t>se</w:t>
-      </w:r>
-      <w:r>
-        <w:rPr>
-          <w:rFonts w:hint="eastAsia"/>
-        </w:rPr>
-        <w:t>t</w:t>
-      </w:r>
-      <w:r>
-        <w:t xml:space="preserve"> { temperature = value; }</w:t>
-      </w:r>
-      <w:r>
-        <w:tab/>
-      </w:r>
-      <w:r>
-        <w:tab/>
-      </w:r>
-      <w:r>
-        <w:tab/>
-        <w:t xml:space="preserve">// </w:t>
-      </w:r>
-      <w:r>
-        <w:rPr>
-          <w:rFonts w:hint="eastAsia"/>
-        </w:rPr>
-        <w:t>改变变量从这里改变</w:t>
-      </w:r>
-    </w:p>
-    <w:p>
-      <w:pPr>
-        <w:pStyle w:val="a5"/>
-      </w:pPr>
-      <w:r>
-        <w:t>}</w:t>
-      </w:r>
-    </w:p>
-    <w:p>
-      <w:pPr>
-        <w:ind w:leftChars="300" w:left="630"/>
-      </w:pPr>
-      <w:r>
-        <w:rPr>
-          <w:rFonts w:hint="eastAsia"/>
-        </w:rPr>
-        <w:t>变量的改变方式就是直接赋值，例如</w:t>
-      </w:r>
-    </w:p>
-    <w:p>
-      <w:pPr>
-        <w:pStyle w:val="a5"/>
-      </w:pPr>
-      <w:proofErr w:type="spellStart"/>
-      <w:proofErr w:type="gramStart"/>
-      <w:r>
-        <w:t>dataviewmodel.TEMPERATURE</w:t>
-      </w:r>
-      <w:proofErr w:type="spellEnd"/>
-      <w:proofErr w:type="gramEnd"/>
-      <w:r>
-        <w:t xml:space="preserve"> = </w:t>
-      </w:r>
-      <w:r>
-        <w:t>"20"</w:t>
-      </w:r>
-      <w:r>
-        <w:t>;</w:t>
-      </w:r>
-    </w:p>
-    <w:p/>
-    <w:p>
-      <w:r>
-        <w:rPr>
-          <w:rFonts w:hint="eastAsia"/>
-        </w:rPr>
-        <w:t>在</w:t>
-      </w:r>
-      <w:proofErr w:type="spellStart"/>
-      <w:r>
-        <w:rPr>
-          <w:rFonts w:hint="eastAsia"/>
-        </w:rPr>
-        <w:t>xaml</w:t>
-      </w:r>
-      <w:proofErr w:type="spellEnd"/>
-      <w:r>
-        <w:rPr>
-          <w:rFonts w:hint="eastAsia"/>
-        </w:rPr>
-        <w:t>文件里必须写一个</w:t>
-      </w:r>
-      <w:r>
-        <w:rPr>
-          <w:rFonts w:hint="eastAsia"/>
-        </w:rPr>
-        <w:t>callback</w:t>
-      </w:r>
-      <w:r>
-        <w:rPr>
-          <w:rFonts w:hint="eastAsia"/>
-        </w:rPr>
-        <w:t>函数，每次值改变时调用，用来更新</w:t>
-      </w:r>
-      <w:r>
-        <w:rPr>
-          <w:rFonts w:hint="eastAsia"/>
-        </w:rPr>
-        <w:t>get</w:t>
-      </w:r>
-      <w:r>
-        <w:rPr>
-          <w:rFonts w:hint="eastAsia"/>
-        </w:rPr>
-        <w:t>到的文字：</w:t>
-      </w:r>
-    </w:p>
-    <w:p>
-      <w:pPr>
-        <w:ind w:leftChars="200" w:left="420"/>
-      </w:pPr>
-      <w:r>
-        <w:rPr>
-          <w:rFonts w:hint="eastAsia"/>
-        </w:rPr>
-        <w:t>先改</w:t>
-      </w:r>
-      <w:proofErr w:type="spellStart"/>
-      <w:r>
-        <w:rPr>
-          <w:rFonts w:hint="eastAsia"/>
-        </w:rPr>
-        <w:t>DataViewModel</w:t>
-      </w:r>
-      <w:proofErr w:type="spellEnd"/>
-      <w:r>
-        <w:rPr>
-          <w:rFonts w:hint="eastAsia"/>
-        </w:rPr>
-        <w:t>的继承关系</w:t>
-      </w:r>
-    </w:p>
-    <w:p>
-      <w:pPr>
-        <w:pStyle w:val="a5"/>
-      </w:pPr>
-      <w:r>
-        <w:t xml:space="preserve">public class </w:t>
-      </w:r>
-      <w:proofErr w:type="spellStart"/>
-      <w:proofErr w:type="gramStart"/>
-      <w:r>
-        <w:t>DataViewModel</w:t>
-      </w:r>
-      <w:proofErr w:type="spellEnd"/>
-      <w:r>
-        <w:t xml:space="preserve"> :</w:t>
-      </w:r>
-      <w:proofErr w:type="gramEnd"/>
+        <w:t>。不加这个，就要在</w:t>
+      </w:r>
+      <w:r>
+        <w:rPr>
+          <w:rFonts w:hint="eastAsia"/>
+        </w:rPr>
+        <w:t>string</w:t>
+      </w:r>
       <w:r>
         <w:t xml:space="preserve"> </w:t>
       </w:r>
-      <w:proofErr w:type="spellStart"/>
-      <w:r>
-        <w:t>INotifyPropertyChanged</w:t>
-      </w:r>
-      <w:proofErr w:type="spellEnd"/>
-    </w:p>
-    <w:p>
-      <w:pPr>
-        <w:ind w:leftChars="200" w:left="420"/>
-      </w:pPr>
-      <w:r>
-        <w:rPr>
-          <w:rFonts w:hint="eastAsia"/>
-        </w:rPr>
-        <w:t>会提示创建一个</w:t>
-      </w:r>
-      <w:r>
-        <w:rPr>
-          <w:rFonts w:hint="eastAsia"/>
-        </w:rPr>
-        <w:t>Handler</w:t>
-      </w:r>
-    </w:p>
-    <w:p>
-      <w:pPr>
-        <w:pStyle w:val="a5"/>
-      </w:pPr>
-      <w:r>
-        <w:t xml:space="preserve">public event </w:t>
-      </w:r>
-      <w:proofErr w:type="spellStart"/>
-      <w:r>
-        <w:t>PropertyChangedEventHandler</w:t>
-      </w:r>
-      <w:proofErr w:type="spellEnd"/>
-      <w:r>
-        <w:t xml:space="preserve"> </w:t>
-      </w:r>
-      <w:proofErr w:type="spellStart"/>
-      <w:proofErr w:type="gramStart"/>
-      <w:r>
-        <w:t>PropertyChanged</w:t>
-      </w:r>
-      <w:proofErr w:type="spellEnd"/>
-      <w:r>
-        <w:t>;</w:t>
-      </w:r>
-      <w:proofErr w:type="gramEnd"/>
-    </w:p>
-    <w:p>
-      <w:pPr>
-        <w:ind w:leftChars="200" w:left="420"/>
-      </w:pPr>
-      <w:r>
-        <w:rPr>
-          <w:rFonts w:hint="eastAsia"/>
-        </w:rPr>
-        <w:t>利用</w:t>
-      </w:r>
-      <w:r>
-        <w:rPr>
-          <w:rFonts w:hint="eastAsia"/>
-        </w:rPr>
-        <w:t>Handler</w:t>
-      </w:r>
-      <w:r>
-        <w:rPr>
-          <w:rFonts w:hint="eastAsia"/>
-        </w:rPr>
-        <w:t>我们可以写一个变化时候的</w:t>
-      </w:r>
-      <w:proofErr w:type="spellStart"/>
-      <w:r>
-        <w:rPr>
-          <w:rFonts w:hint="eastAsia"/>
-        </w:rPr>
-        <w:t>CallBack</w:t>
-      </w:r>
-      <w:proofErr w:type="spellEnd"/>
-      <w:r>
-        <w:rPr>
-          <w:rFonts w:hint="eastAsia"/>
-        </w:rPr>
-        <w:t>函数</w:t>
-      </w:r>
-    </w:p>
-    <w:p>
-      <w:pPr>
-        <w:pStyle w:val="a5"/>
-      </w:pPr>
-      <w:r>
-        <w:t xml:space="preserve">public void </w:t>
-      </w:r>
-      <w:proofErr w:type="spellStart"/>
-      <w:r>
-        <w:t>OnPropertyChanged</w:t>
-      </w:r>
-      <w:proofErr w:type="spellEnd"/>
-      <w:r>
-        <w:t>([</w:t>
-      </w:r>
-      <w:proofErr w:type="spellStart"/>
-      <w:r>
-        <w:t>CallerMemberName</w:t>
-      </w:r>
-      <w:proofErr w:type="spellEnd"/>
-      <w:r>
-        <w:t>] string name = "")</w:t>
-      </w:r>
-    </w:p>
-    <w:p>
-      <w:pPr>
-        <w:pStyle w:val="a5"/>
-      </w:pPr>
-      <w:r>
-        <w:t>{</w:t>
-      </w:r>
-    </w:p>
-    <w:p>
-      <w:pPr>
-        <w:pStyle w:val="a5"/>
-      </w:pPr>
-      <w:r>
-        <w:tab/>
-      </w:r>
-      <w:proofErr w:type="spellStart"/>
-      <w:r>
-        <w:t>PropertyChanged</w:t>
-      </w:r>
-      <w:proofErr w:type="spellEnd"/>
-      <w:proofErr w:type="gramStart"/>
-      <w:r>
-        <w:t>?.Invoke</w:t>
-      </w:r>
-      <w:proofErr w:type="gramEnd"/>
-      <w:r>
-        <w:t xml:space="preserve">(this, new </w:t>
-      </w:r>
-      <w:proofErr w:type="spellStart"/>
-      <w:r>
-        <w:t>PropertyChangedEventArgs</w:t>
-      </w:r>
-      <w:proofErr w:type="spellEnd"/>
-      <w:r>
-        <w:t>(name));</w:t>
-      </w:r>
-    </w:p>
-    <w:p>
-      <w:pPr>
-        <w:pStyle w:val="a5"/>
-      </w:pPr>
-      <w:r>
-        <w:t>}</w:t>
-      </w:r>
-    </w:p>
-    <w:p>
-      <w:pPr>
-        <w:ind w:leftChars="200" w:left="420"/>
-      </w:pPr>
-      <w:r>
-        <w:rPr>
-          <w:rFonts w:hint="eastAsia"/>
-        </w:rPr>
-        <w:t>/</w:t>
-      </w:r>
-      <w:r>
-        <w:t xml:space="preserve">/ </w:t>
-      </w:r>
-      <w:r>
-        <w:rPr>
-          <w:rFonts w:hint="eastAsia"/>
-        </w:rPr>
-        <w:t>这里</w:t>
-      </w:r>
-      <w:r>
-        <w:rPr>
-          <w:rFonts w:hint="eastAsia"/>
-        </w:rPr>
-        <w:t>[</w:t>
-      </w:r>
-      <w:proofErr w:type="spellStart"/>
-      <w:r>
-        <w:t>CallerMemberName</w:t>
-      </w:r>
-      <w:proofErr w:type="spellEnd"/>
-      <w:r>
-        <w:t>]</w:t>
-      </w:r>
-      <w:r>
-        <w:rPr>
-          <w:rFonts w:hint="eastAsia"/>
-        </w:rPr>
-        <w:t>可以自动获取它所在的函数，比如</w:t>
-      </w:r>
-      <w:r>
-        <w:rPr>
-          <w:rFonts w:hint="eastAsia"/>
-        </w:rPr>
-        <w:t>TEMPERATURE</w:t>
-      </w:r>
-      <w:r>
-        <w:rPr>
-          <w:rFonts w:hint="eastAsia"/>
-        </w:rPr>
-        <w:t>。不加这个，就要在</w:t>
-      </w:r>
-      <w:r>
-        <w:rPr>
-          <w:rFonts w:hint="eastAsia"/>
-        </w:rPr>
-        <w:t>string</w:t>
-      </w:r>
-      <w:r>
-        <w:t xml:space="preserve"> </w:t>
-      </w:r>
       <w:r>
         <w:rPr>
           <w:rFonts w:hint="eastAsia"/>
@@ -3463,7 +3496,6 @@
         <w:rPr>
           <w:rFonts w:hint="eastAsia"/>
         </w:rPr>
-        <w:lastRenderedPageBreak/>
         <w:t>里加上函数的名字。比如</w:t>
       </w:r>
     </w:p>
@@ -7654,8 +7686,8 @@
       <w:r>
         <w:tab/>
       </w:r>
-      <w:bookmarkStart w:id="2" w:name="OLE_LINK3"/>
-      <w:bookmarkStart w:id="3" w:name="OLE_LINK4"/>
+      <w:bookmarkStart w:id="4" w:name="OLE_LINK3"/>
+      <w:bookmarkStart w:id="5" w:name="OLE_LINK4"/>
       <w:proofErr w:type="spellStart"/>
       <w:r>
         <w:t>xmlns:local</w:t>
@@ -7672,8 +7704,8 @@
       <w:r>
         <w:t>"</w:t>
       </w:r>
-      <w:bookmarkEnd w:id="2"/>
-      <w:bookmarkEnd w:id="3"/>
+      <w:bookmarkEnd w:id="4"/>
+      <w:bookmarkEnd w:id="5"/>
       <w:r>
         <w:tab/>
       </w:r>
@@ -8073,8 +8105,8 @@
       <w:r>
         <w:tab/>
       </w:r>
-      <w:bookmarkStart w:id="4" w:name="OLE_LINK5"/>
-      <w:bookmarkStart w:id="5" w:name="OLE_LINK6"/>
+      <w:bookmarkStart w:id="6" w:name="OLE_LINK5"/>
+      <w:bookmarkStart w:id="7" w:name="OLE_LINK6"/>
       <w:r>
         <w:t>&lt;</w:t>
       </w:r>
@@ -8122,8 +8154,8 @@
         <w:t>3 Title="page3" &gt;&lt;/local:Page3&gt;</w:t>
       </w:r>
     </w:p>
-    <w:bookmarkEnd w:id="4"/>
-    <w:bookmarkEnd w:id="5"/>
+    <w:bookmarkEnd w:id="6"/>
+    <w:bookmarkEnd w:id="7"/>
     <w:p>
       <w:pPr>
         <w:pStyle w:val="a5"/>
@@ -9761,447 +9793,442 @@
       <w:r>
         <w:t xml:space="preserve"> </w:t>
       </w:r>
-      <w:bookmarkStart w:id="6" w:name="OLE_LINK1"/>
-      <w:bookmarkStart w:id="7" w:name="OLE_LINK2"/>
+      <w:bookmarkStart w:id="8" w:name="OLE_LINK1"/>
+      <w:bookmarkStart w:id="9" w:name="OLE_LINK2"/>
       <w:r>
         <w:t>sender</w:t>
-      </w:r>
-      <w:bookmarkEnd w:id="6"/>
-      <w:bookmarkEnd w:id="7"/>
-      <w:r>
-        <w:t xml:space="preserve">, </w:t>
-      </w:r>
-      <w:proofErr w:type="spellStart"/>
-      <w:r>
-        <w:t>Xamarin.Forms.SelectedItemChangedEventArgs</w:t>
-      </w:r>
-      <w:proofErr w:type="spellEnd"/>
-      <w:r>
-        <w:t xml:space="preserve"> e)</w:t>
-      </w:r>
-    </w:p>
-    <w:p>
-      <w:pPr>
-        <w:pStyle w:val="a5"/>
-      </w:pPr>
-      <w:r>
-        <w:t>{</w:t>
-      </w:r>
-    </w:p>
-    <w:p>
-      <w:pPr>
-        <w:pStyle w:val="a5"/>
-      </w:pPr>
-      <w:r>
-        <w:tab/>
-        <w:t>if (</w:t>
-      </w:r>
-      <w:proofErr w:type="spellStart"/>
-      <w:r>
-        <w:t>e.SelectedItem</w:t>
-      </w:r>
-      <w:proofErr w:type="spellEnd"/>
-      <w:r>
-        <w:t xml:space="preserve"> == null) return;</w:t>
-      </w:r>
-      <w:r>
-        <w:tab/>
-      </w:r>
-      <w:r>
-        <w:tab/>
-      </w:r>
-      <w:r>
-        <w:tab/>
-      </w:r>
-      <w:r>
-        <w:tab/>
-      </w:r>
-      <w:r>
-        <w:tab/>
-      </w:r>
-      <w:r>
-        <w:tab/>
-      </w:r>
-      <w:r>
-        <w:tab/>
-        <w:t xml:space="preserve">// </w:t>
-      </w:r>
-      <w:r>
-        <w:rPr>
-          <w:rFonts w:hint="eastAsia"/>
-        </w:rPr>
-        <w:t>没选中时没事</w:t>
-      </w:r>
-    </w:p>
-    <w:p>
-      <w:pPr>
-        <w:pStyle w:val="a5"/>
-      </w:pPr>
-      <w:r>
-        <w:tab/>
-      </w:r>
-      <w:proofErr w:type="spellStart"/>
-      <w:r>
-        <w:t>DisplayAlert</w:t>
-      </w:r>
-      <w:proofErr w:type="spellEnd"/>
-      <w:r>
-        <w:t xml:space="preserve">("Tapped", </w:t>
-      </w:r>
-      <w:proofErr w:type="spellStart"/>
-      <w:r>
-        <w:t>e.SelectedItem</w:t>
-      </w:r>
-      <w:proofErr w:type="spellEnd"/>
-      <w:r>
-        <w:t xml:space="preserve"> + " was tapped", "OK");</w:t>
-      </w:r>
-      <w:r>
-        <w:tab/>
-        <w:t xml:space="preserve">// </w:t>
-      </w:r>
-      <w:r>
-        <w:rPr>
-          <w:rFonts w:hint="eastAsia"/>
-        </w:rPr>
-        <w:t>显示一个框</w:t>
-      </w:r>
-    </w:p>
-    <w:p>
-      <w:pPr>
-        <w:pStyle w:val="a5"/>
-      </w:pPr>
-      <w:r>
-        <w:tab/>
-        <w:t>((</w:t>
-      </w:r>
-      <w:proofErr w:type="spellStart"/>
-      <w:r>
-        <w:t>ListView</w:t>
-      </w:r>
-      <w:proofErr w:type="spellEnd"/>
-      <w:r>
-        <w:t>)sender).</w:t>
-      </w:r>
-      <w:proofErr w:type="spellStart"/>
-      <w:r>
-        <w:t>SelectedItem</w:t>
-      </w:r>
-      <w:proofErr w:type="spellEnd"/>
-      <w:r>
-        <w:t xml:space="preserve"> = null;</w:t>
-      </w:r>
-      <w:r>
-        <w:tab/>
-      </w:r>
-      <w:r>
-        <w:tab/>
-      </w:r>
-      <w:r>
-        <w:tab/>
-      </w:r>
-      <w:r>
-        <w:tab/>
-      </w:r>
-      <w:r>
-        <w:tab/>
-      </w:r>
-      <w:r>
-        <w:tab/>
-        <w:t xml:space="preserve">// </w:t>
-      </w:r>
-      <w:r>
-        <w:rPr>
-          <w:rFonts w:hint="eastAsia"/>
-        </w:rPr>
-        <w:t>重置</w:t>
-      </w:r>
-    </w:p>
-    <w:p>
-      <w:pPr>
-        <w:pStyle w:val="a5"/>
-      </w:pPr>
-      <w:r>
-        <w:t>}</w:t>
-      </w:r>
-    </w:p>
-    <w:p>
-      <w:proofErr w:type="spellStart"/>
-      <w:r>
-        <w:rPr>
-          <w:rStyle w:val="a6"/>
-        </w:rPr>
-        <w:t>e.SelectedItem</w:t>
-      </w:r>
-      <w:proofErr w:type="spellEnd"/>
-      <w:r>
-        <w:rPr>
-          <w:rFonts w:hint="eastAsia"/>
-        </w:rPr>
-        <w:t>就是内容</w:t>
-      </w:r>
-    </w:p>
-    <w:p>
-      <w:r>
-        <w:rPr>
-          <w:rStyle w:val="a6"/>
-        </w:rPr>
-        <w:t>sender</w:t>
-      </w:r>
-      <w:r>
-        <w:rPr>
-          <w:rFonts w:hint="eastAsia"/>
-        </w:rPr>
-        <w:t>就是</w:t>
-      </w:r>
-      <w:proofErr w:type="spellStart"/>
-      <w:r>
-        <w:rPr>
-          <w:rFonts w:hint="eastAsia"/>
-        </w:rPr>
-        <w:t>ListView</w:t>
-      </w:r>
-      <w:proofErr w:type="spellEnd"/>
-    </w:p>
-    <w:p>
-      <w:pPr>
-        <w:rPr>
-          <w:iCs/>
-        </w:rPr>
-      </w:pPr>
-    </w:p>
-    <w:p>
-      <w:pPr>
-        <w:pStyle w:val="1"/>
-      </w:pPr>
-      <w:r>
-        <w:rPr>
-          <w:rFonts w:hint="eastAsia"/>
-          <w:lang w:val="de-DE"/>
-        </w:rPr>
-        <w:t>蓝牙</w:t>
-      </w:r>
-      <w:r>
-        <w:rPr>
-          <w:rFonts w:hint="eastAsia"/>
-        </w:rPr>
-        <w:t>BLE</w:t>
-      </w:r>
-    </w:p>
-    <w:p>
-      <w:r>
-        <w:rPr>
-          <w:rFonts w:hint="eastAsia"/>
-          <w:lang w:val="de-DE"/>
-        </w:rPr>
-        <w:t>在项目</w:t>
-      </w:r>
-      <w:r>
-        <w:rPr>
-          <w:rFonts w:hint="eastAsia"/>
-        </w:rPr>
-        <w:t>/</w:t>
-      </w:r>
-      <w:r>
-        <w:rPr>
-          <w:rFonts w:hint="eastAsia"/>
-          <w:lang w:val="de-DE"/>
-        </w:rPr>
-        <w:t>依赖项</w:t>
-      </w:r>
-      <w:r>
-        <w:rPr>
-          <w:rFonts w:hint="eastAsia"/>
-        </w:rPr>
-        <w:t>/NuGet</w:t>
-      </w:r>
-      <w:r>
-        <w:rPr>
-          <w:rFonts w:hint="eastAsia"/>
-          <w:lang w:val="de-DE"/>
-        </w:rPr>
-        <w:t>上点右键</w:t>
-      </w:r>
-      <w:r>
-        <w:rPr>
-          <w:rFonts w:hint="eastAsia"/>
-        </w:rPr>
-        <w:t>，</w:t>
-      </w:r>
-      <w:r>
-        <w:rPr>
-          <w:rFonts w:hint="eastAsia"/>
-          <w:lang w:val="de-DE"/>
-        </w:rPr>
-        <w:t>点击管理</w:t>
-      </w:r>
-      <w:r>
-        <w:rPr>
-          <w:rFonts w:hint="eastAsia"/>
-        </w:rPr>
-        <w:t>NuGet</w:t>
-      </w:r>
-      <w:r>
-        <w:rPr>
-          <w:rFonts w:hint="eastAsia"/>
-          <w:lang w:val="de-DE"/>
-        </w:rPr>
-        <w:t>包</w:t>
-      </w:r>
-      <w:r>
-        <w:rPr>
-          <w:rFonts w:hint="eastAsia"/>
-        </w:rPr>
-        <w:t>，</w:t>
-      </w:r>
-      <w:r>
-        <w:rPr>
-          <w:rFonts w:hint="eastAsia"/>
-          <w:lang w:val="de-DE"/>
-        </w:rPr>
-        <w:t>右上角搜索</w:t>
-      </w:r>
-      <w:proofErr w:type="spellStart"/>
-      <w:r>
-        <w:rPr>
-          <w:rFonts w:hint="eastAsia"/>
-        </w:rPr>
-        <w:t>Plugin</w:t>
-      </w:r>
-      <w:r>
-        <w:t>.BLE</w:t>
-      </w:r>
-      <w:proofErr w:type="spellEnd"/>
-      <w:r>
-        <w:rPr>
-          <w:rFonts w:hint="eastAsia"/>
-          <w:lang w:val="de-DE"/>
-        </w:rPr>
-        <w:t>添加作者为</w:t>
-      </w:r>
-      <w:r>
-        <w:rPr>
-          <w:rFonts w:hint="eastAsia"/>
-        </w:rPr>
-        <w:t>Adrian</w:t>
-      </w:r>
-      <w:r>
-        <w:rPr>
-          <w:rFonts w:hint="eastAsia"/>
-          <w:lang w:val="de-DE"/>
-        </w:rPr>
-        <w:t>的一项。</w:t>
-      </w:r>
-    </w:p>
-    <w:p>
-      <w:r>
-        <w:rPr>
-          <w:rFonts w:hint="eastAsia"/>
-          <w:lang w:val="de-DE"/>
-        </w:rPr>
-        <w:t>在</w:t>
-      </w:r>
-      <w:r>
-        <w:rPr>
-          <w:rFonts w:hint="eastAsia"/>
-        </w:rPr>
-        <w:t>cs</w:t>
-      </w:r>
-      <w:r>
-        <w:rPr>
-          <w:rFonts w:hint="eastAsia"/>
-          <w:lang w:val="de-DE"/>
-        </w:rPr>
-        <w:t>页面中添加</w:t>
-      </w:r>
-      <w:proofErr w:type="spellStart"/>
-      <w:r>
-        <w:rPr>
-          <w:rStyle w:val="a6"/>
-        </w:rPr>
-        <w:t>IBluetoothLE</w:t>
-      </w:r>
-      <w:proofErr w:type="spellEnd"/>
-    </w:p>
-    <w:p>
-      <w:pPr>
-        <w:pStyle w:val="a5"/>
-      </w:pPr>
-      <w:r>
-        <w:t xml:space="preserve">namespace </w:t>
-      </w:r>
-      <w:proofErr w:type="spellStart"/>
-      <w:r>
-        <w:t>AirCase</w:t>
-      </w:r>
-      <w:proofErr w:type="spellEnd"/>
-    </w:p>
-    <w:p>
-      <w:pPr>
-        <w:pStyle w:val="a5"/>
-      </w:pPr>
-      <w:r>
-        <w:t>{</w:t>
-      </w:r>
-    </w:p>
-    <w:p>
-      <w:pPr>
-        <w:pStyle w:val="a5"/>
-      </w:pPr>
-      <w:r>
-        <w:tab/>
-      </w:r>
-      <w:r>
-        <w:t xml:space="preserve">public partial class </w:t>
-      </w:r>
-      <w:proofErr w:type="spellStart"/>
-      <w:proofErr w:type="gramStart"/>
-      <w:r>
-        <w:t>BluetoothConnection</w:t>
-      </w:r>
-      <w:proofErr w:type="spellEnd"/>
-      <w:r>
-        <w:t xml:space="preserve"> :</w:t>
-      </w:r>
-      <w:proofErr w:type="gramEnd"/>
-      <w:r>
-        <w:t xml:space="preserve"> </w:t>
-      </w:r>
-      <w:proofErr w:type="spellStart"/>
-      <w:r>
-        <w:t>ContentPage</w:t>
-      </w:r>
-      <w:proofErr w:type="spellEnd"/>
-    </w:p>
-    <w:p>
-      <w:pPr>
-        <w:pStyle w:val="a5"/>
-      </w:pPr>
-      <w:r>
-        <w:tab/>
-      </w:r>
-      <w:r>
-        <w:t>{</w:t>
-      </w:r>
-    </w:p>
-    <w:p>
-      <w:pPr>
-        <w:pStyle w:val="a5"/>
-      </w:pPr>
-      <w:r>
-        <w:tab/>
-      </w:r>
-      <w:r>
-        <w:tab/>
-      </w:r>
-      <w:bookmarkStart w:id="8" w:name="OLE_LINK7"/>
-      <w:bookmarkStart w:id="9" w:name="OLE_LINK8"/>
-      <w:proofErr w:type="spellStart"/>
-      <w:r>
-        <w:t>IBluetoothLE</w:t>
       </w:r>
       <w:bookmarkEnd w:id="8"/>
       <w:bookmarkEnd w:id="9"/>
+      <w:r>
+        <w:t xml:space="preserve">, </w:t>
+      </w:r>
+      <w:proofErr w:type="spellStart"/>
+      <w:r>
+        <w:t>Xamarin.Forms.SelectedItemChangedEventArgs</w:t>
+      </w:r>
+      <w:proofErr w:type="spellEnd"/>
+      <w:r>
+        <w:t xml:space="preserve"> e)</w:t>
+      </w:r>
+    </w:p>
+    <w:p>
+      <w:pPr>
+        <w:pStyle w:val="a5"/>
+      </w:pPr>
+      <w:r>
+        <w:t>{</w:t>
+      </w:r>
+    </w:p>
+    <w:p>
+      <w:pPr>
+        <w:pStyle w:val="a5"/>
+      </w:pPr>
+      <w:r>
+        <w:tab/>
+        <w:t>if (</w:t>
+      </w:r>
+      <w:proofErr w:type="spellStart"/>
+      <w:r>
+        <w:t>e.SelectedItem</w:t>
+      </w:r>
+      <w:proofErr w:type="spellEnd"/>
+      <w:r>
+        <w:t xml:space="preserve"> == null) return;</w:t>
+      </w:r>
+      <w:r>
+        <w:tab/>
+      </w:r>
+      <w:r>
+        <w:tab/>
+      </w:r>
+      <w:r>
+        <w:tab/>
+      </w:r>
+      <w:r>
+        <w:tab/>
+      </w:r>
+      <w:r>
+        <w:tab/>
+      </w:r>
+      <w:r>
+        <w:tab/>
+      </w:r>
+      <w:r>
+        <w:tab/>
+        <w:t xml:space="preserve">// </w:t>
+      </w:r>
+      <w:r>
+        <w:rPr>
+          <w:rFonts w:hint="eastAsia"/>
+        </w:rPr>
+        <w:t>没选中时没事</w:t>
+      </w:r>
+    </w:p>
+    <w:p>
+      <w:pPr>
+        <w:pStyle w:val="a5"/>
+      </w:pPr>
+      <w:r>
+        <w:tab/>
+      </w:r>
+      <w:proofErr w:type="spellStart"/>
+      <w:r>
+        <w:t>DisplayAlert</w:t>
+      </w:r>
+      <w:proofErr w:type="spellEnd"/>
+      <w:r>
+        <w:t xml:space="preserve">("Tapped", </w:t>
+      </w:r>
+      <w:proofErr w:type="spellStart"/>
+      <w:r>
+        <w:t>e.SelectedItem</w:t>
+      </w:r>
+      <w:proofErr w:type="spellEnd"/>
+      <w:r>
+        <w:t xml:space="preserve"> + " was tapped", "OK");</w:t>
+      </w:r>
+      <w:r>
+        <w:tab/>
+        <w:t xml:space="preserve">// </w:t>
+      </w:r>
+      <w:r>
+        <w:rPr>
+          <w:rFonts w:hint="eastAsia"/>
+        </w:rPr>
+        <w:t>显示一个框</w:t>
+      </w:r>
+    </w:p>
+    <w:p>
+      <w:pPr>
+        <w:pStyle w:val="a5"/>
+      </w:pPr>
+      <w:r>
+        <w:tab/>
+        <w:t>((</w:t>
+      </w:r>
+      <w:proofErr w:type="spellStart"/>
+      <w:r>
+        <w:t>ListView</w:t>
+      </w:r>
+      <w:proofErr w:type="spellEnd"/>
+      <w:r>
+        <w:t>)sender).</w:t>
+      </w:r>
+      <w:proofErr w:type="spellStart"/>
+      <w:r>
+        <w:t>SelectedItem</w:t>
+      </w:r>
+      <w:proofErr w:type="spellEnd"/>
+      <w:r>
+        <w:t xml:space="preserve"> = null;</w:t>
+      </w:r>
+      <w:r>
+        <w:tab/>
+      </w:r>
+      <w:r>
+        <w:tab/>
+      </w:r>
+      <w:r>
+        <w:tab/>
+      </w:r>
+      <w:r>
+        <w:tab/>
+      </w:r>
+      <w:r>
+        <w:tab/>
+      </w:r>
+      <w:r>
+        <w:tab/>
+        <w:t xml:space="preserve">// </w:t>
+      </w:r>
+      <w:r>
+        <w:rPr>
+          <w:rFonts w:hint="eastAsia"/>
+        </w:rPr>
+        <w:t>重置</w:t>
+      </w:r>
+    </w:p>
+    <w:p>
+      <w:pPr>
+        <w:pStyle w:val="a5"/>
+      </w:pPr>
+      <w:r>
+        <w:t>}</w:t>
+      </w:r>
+    </w:p>
+    <w:p>
+      <w:proofErr w:type="spellStart"/>
+      <w:r>
+        <w:rPr>
+          <w:rStyle w:val="a6"/>
+        </w:rPr>
+        <w:t>e.SelectedItem</w:t>
+      </w:r>
+      <w:proofErr w:type="spellEnd"/>
+      <w:r>
+        <w:rPr>
+          <w:rFonts w:hint="eastAsia"/>
+        </w:rPr>
+        <w:t>就是内容</w:t>
+      </w:r>
+    </w:p>
+    <w:p>
+      <w:r>
+        <w:rPr>
+          <w:rStyle w:val="a6"/>
+        </w:rPr>
+        <w:t>sender</w:t>
+      </w:r>
+      <w:r>
+        <w:rPr>
+          <w:rFonts w:hint="eastAsia"/>
+        </w:rPr>
+        <w:t>就是</w:t>
+      </w:r>
+      <w:proofErr w:type="spellStart"/>
+      <w:r>
+        <w:rPr>
+          <w:rFonts w:hint="eastAsia"/>
+        </w:rPr>
+        <w:t>ListView</w:t>
+      </w:r>
+      <w:proofErr w:type="spellEnd"/>
+    </w:p>
+    <w:p>
+      <w:pPr>
+        <w:rPr>
+          <w:iCs/>
+        </w:rPr>
+      </w:pPr>
+    </w:p>
+    <w:p>
+      <w:pPr>
+        <w:pStyle w:val="1"/>
+      </w:pPr>
+      <w:r>
+        <w:rPr>
+          <w:rFonts w:hint="eastAsia"/>
+          <w:lang w:val="de-DE"/>
+        </w:rPr>
+        <w:t>蓝牙</w:t>
+      </w:r>
+      <w:r>
+        <w:rPr>
+          <w:rFonts w:hint="eastAsia"/>
+        </w:rPr>
+        <w:t>BLE</w:t>
+      </w:r>
+    </w:p>
+    <w:p>
+      <w:r>
+        <w:rPr>
+          <w:rFonts w:hint="eastAsia"/>
+          <w:lang w:val="de-DE"/>
+        </w:rPr>
+        <w:t>在项目</w:t>
+      </w:r>
+      <w:r>
+        <w:rPr>
+          <w:rFonts w:hint="eastAsia"/>
+        </w:rPr>
+        <w:t>/</w:t>
+      </w:r>
+      <w:r>
+        <w:rPr>
+          <w:rFonts w:hint="eastAsia"/>
+          <w:lang w:val="de-DE"/>
+        </w:rPr>
+        <w:t>依赖项</w:t>
+      </w:r>
+      <w:r>
+        <w:rPr>
+          <w:rFonts w:hint="eastAsia"/>
+        </w:rPr>
+        <w:t>/NuGet</w:t>
+      </w:r>
+      <w:r>
+        <w:rPr>
+          <w:rFonts w:hint="eastAsia"/>
+          <w:lang w:val="de-DE"/>
+        </w:rPr>
+        <w:t>上点右键</w:t>
+      </w:r>
+      <w:r>
+        <w:rPr>
+          <w:rFonts w:hint="eastAsia"/>
+        </w:rPr>
+        <w:t>，</w:t>
+      </w:r>
+      <w:r>
+        <w:rPr>
+          <w:rFonts w:hint="eastAsia"/>
+          <w:lang w:val="de-DE"/>
+        </w:rPr>
+        <w:t>点击管理</w:t>
+      </w:r>
+      <w:r>
+        <w:rPr>
+          <w:rFonts w:hint="eastAsia"/>
+        </w:rPr>
+        <w:t>NuGet</w:t>
+      </w:r>
+      <w:r>
+        <w:rPr>
+          <w:rFonts w:hint="eastAsia"/>
+          <w:lang w:val="de-DE"/>
+        </w:rPr>
+        <w:t>包</w:t>
+      </w:r>
+      <w:r>
+        <w:rPr>
+          <w:rFonts w:hint="eastAsia"/>
+        </w:rPr>
+        <w:t>，</w:t>
+      </w:r>
+      <w:r>
+        <w:rPr>
+          <w:rFonts w:hint="eastAsia"/>
+          <w:lang w:val="de-DE"/>
+        </w:rPr>
+        <w:t>右上角搜索</w:t>
+      </w:r>
+      <w:proofErr w:type="spellStart"/>
+      <w:r>
+        <w:rPr>
+          <w:rFonts w:hint="eastAsia"/>
+        </w:rPr>
+        <w:t>Plugin</w:t>
+      </w:r>
+      <w:r>
+        <w:t>.BLE</w:t>
+      </w:r>
+      <w:proofErr w:type="spellEnd"/>
+      <w:r>
+        <w:rPr>
+          <w:rFonts w:hint="eastAsia"/>
+          <w:lang w:val="de-DE"/>
+        </w:rPr>
+        <w:t>添加作者为</w:t>
+      </w:r>
+      <w:r>
+        <w:rPr>
+          <w:rFonts w:hint="eastAsia"/>
+        </w:rPr>
+        <w:t>Adrian</w:t>
+      </w:r>
+      <w:r>
+        <w:rPr>
+          <w:rFonts w:hint="eastAsia"/>
+          <w:lang w:val="de-DE"/>
+        </w:rPr>
+        <w:t>的一项。</w:t>
+      </w:r>
+    </w:p>
+    <w:p>
+      <w:r>
+        <w:rPr>
+          <w:rFonts w:hint="eastAsia"/>
+          <w:lang w:val="de-DE"/>
+        </w:rPr>
+        <w:t>在</w:t>
+      </w:r>
+      <w:r>
+        <w:rPr>
+          <w:rFonts w:hint="eastAsia"/>
+        </w:rPr>
+        <w:t>cs</w:t>
+      </w:r>
+      <w:r>
+        <w:rPr>
+          <w:rFonts w:hint="eastAsia"/>
+          <w:lang w:val="de-DE"/>
+        </w:rPr>
+        <w:t>页面中添加</w:t>
+      </w:r>
+      <w:proofErr w:type="spellStart"/>
+      <w:r>
+        <w:rPr>
+          <w:rStyle w:val="a6"/>
+        </w:rPr>
+        <w:t>IBluetoothLE</w:t>
+      </w:r>
+      <w:proofErr w:type="spellEnd"/>
+    </w:p>
+    <w:p>
+      <w:pPr>
+        <w:pStyle w:val="a5"/>
+      </w:pPr>
+      <w:r>
+        <w:t>namespace AirCase</w:t>
+      </w:r>
+    </w:p>
+    <w:p>
+      <w:pPr>
+        <w:pStyle w:val="a5"/>
+      </w:pPr>
+      <w:r>
+        <w:t>{</w:t>
+      </w:r>
+    </w:p>
+    <w:p>
+      <w:pPr>
+        <w:pStyle w:val="a5"/>
+      </w:pPr>
+      <w:r>
+        <w:tab/>
+      </w:r>
+      <w:r>
+        <w:t xml:space="preserve">public partial class </w:t>
+      </w:r>
+      <w:proofErr w:type="spellStart"/>
+      <w:proofErr w:type="gramStart"/>
+      <w:r>
+        <w:t>BluetoothConnection</w:t>
+      </w:r>
+      <w:proofErr w:type="spellEnd"/>
+      <w:r>
+        <w:t xml:space="preserve"> :</w:t>
+      </w:r>
+      <w:proofErr w:type="gramEnd"/>
+      <w:r>
+        <w:t xml:space="preserve"> </w:t>
+      </w:r>
+      <w:proofErr w:type="spellStart"/>
+      <w:r>
+        <w:t>ContentPage</w:t>
+      </w:r>
+      <w:proofErr w:type="spellEnd"/>
+    </w:p>
+    <w:p>
+      <w:pPr>
+        <w:pStyle w:val="a5"/>
+      </w:pPr>
+      <w:r>
+        <w:tab/>
+      </w:r>
+      <w:r>
+        <w:t>{</w:t>
+      </w:r>
+    </w:p>
+    <w:p>
+      <w:pPr>
+        <w:pStyle w:val="a5"/>
+      </w:pPr>
+      <w:r>
+        <w:tab/>
+      </w:r>
+      <w:r>
+        <w:tab/>
+      </w:r>
+      <w:bookmarkStart w:id="10" w:name="OLE_LINK7"/>
+      <w:bookmarkStart w:id="11" w:name="OLE_LINK8"/>
+      <w:proofErr w:type="spellStart"/>
+      <w:r>
+        <w:t>IBluetoothLE</w:t>
+      </w:r>
+      <w:bookmarkEnd w:id="10"/>
+      <w:bookmarkEnd w:id="11"/>
       <w:proofErr w:type="spellEnd"/>
     </w:p>
     <w:p>
@@ -10366,13 +10393,8 @@
         <w:pStyle w:val="a5"/>
       </w:pPr>
       <w:r>
-        <w:t xml:space="preserve">namespace </w:t>
-      </w:r>
-      <w:proofErr w:type="spellStart"/>
-      <w:r>
-        <w:t>AirCase</w:t>
-      </w:r>
-      <w:proofErr w:type="spellEnd"/>
+        <w:t>namespace AirCase</w:t>
+      </w:r>
     </w:p>
     <w:p>
       <w:pPr>
@@ -10451,8 +10473,8 @@
       <w:r>
         <w:tab/>
       </w:r>
-      <w:bookmarkStart w:id="10" w:name="OLE_LINK9"/>
-      <w:bookmarkStart w:id="11" w:name="OLE_LINK10"/>
+      <w:bookmarkStart w:id="12" w:name="OLE_LINK9"/>
+      <w:bookmarkStart w:id="13" w:name="OLE_LINK10"/>
       <w:r>
         <w:tab/>
       </w:r>
@@ -10482,8 +10504,8 @@
         <w:t>这里</w:t>
       </w:r>
     </w:p>
-    <w:bookmarkEnd w:id="10"/>
-    <w:bookmarkEnd w:id="11"/>
+    <w:bookmarkEnd w:id="12"/>
+    <w:bookmarkEnd w:id="13"/>
     <w:p>
       <w:pPr>
         <w:pStyle w:val="a5"/>
@@ -14726,9 +14748,6 @@
     <w:p>
       <w:pPr>
         <w:pStyle w:val="a5"/>
-        <w:rPr>
-          <w:rFonts w:hint="eastAsia"/>
-        </w:rPr>
       </w:pPr>
       <w:r>
         <w:tab/>
@@ -14778,11 +14797,6 @@
       </w:r>
     </w:p>
     <w:p>
-      <w:pPr>
-        <w:rPr>
-          <w:rFonts w:hint="eastAsia"/>
-        </w:rPr>
-      </w:pPr>
       <w:r>
         <w:rPr>
           <w:rFonts w:hint="eastAsia"/>
@@ -14822,13 +14836,7 @@
         <w:t>之类的内容，可以直接改变输出的形式。</w:t>
       </w:r>
     </w:p>
-    <w:p>
-      <w:pPr>
-        <w:rPr>
-          <w:rFonts w:hint="eastAsia"/>
-        </w:rPr>
-      </w:pPr>
-    </w:p>
+    <w:p/>
     <w:p>
       <w:pPr>
         <w:pStyle w:val="a9"/>
@@ -14840,6 +14848,582 @@
         <w:t>写入系统</w:t>
       </w:r>
     </w:p>
+    <w:p>
+      <w:pPr>
+        <w:rPr>
+          <w:lang w:val="en-GB"/>
+        </w:rPr>
+      </w:pPr>
+      <w:r>
+        <w:rPr>
+          <w:rFonts w:hint="eastAsia"/>
+          <w:lang w:val="en-GB"/>
+        </w:rPr>
+        <w:t>可以写入，但是写在内部储存空间，外面读不到。所以用把文件分享出去</w:t>
+      </w:r>
+    </w:p>
+    <w:p>
+      <w:pPr>
+        <w:pStyle w:val="a9"/>
+        <w:rPr>
+          <w:rFonts w:hint="eastAsia"/>
+        </w:rPr>
+      </w:pPr>
+      <w:r>
+        <w:rPr>
+          <w:rFonts w:hint="eastAsia"/>
+        </w:rPr>
+        <w:t>分享文件</w:t>
+      </w:r>
+    </w:p>
+    <w:p>
+      <w:pPr>
+        <w:pStyle w:val="a5"/>
+        <w:rPr>
+          <w:rFonts w:hint="eastAsia"/>
+        </w:rPr>
+      </w:pPr>
+      <w:r>
+        <w:t xml:space="preserve">private void </w:t>
+      </w:r>
+      <w:proofErr w:type="spellStart"/>
+      <w:r>
+        <w:t>Savedata</w:t>
+      </w:r>
+      <w:proofErr w:type="spellEnd"/>
+      <w:r>
+        <w:t>(int[,] signals)</w:t>
+      </w:r>
+      <w:r>
+        <w:tab/>
+      </w:r>
+      <w:r>
+        <w:tab/>
+      </w:r>
+      <w:r>
+        <w:tab/>
+        <w:t xml:space="preserve">// </w:t>
+      </w:r>
+      <w:r>
+        <w:rPr>
+          <w:rFonts w:hint="eastAsia"/>
+        </w:rPr>
+        <w:t>要分享的数据</w:t>
+      </w:r>
+    </w:p>
+    <w:p>
+      <w:pPr>
+        <w:pStyle w:val="a5"/>
+      </w:pPr>
+      <w:r>
+        <w:t>{</w:t>
+      </w:r>
+    </w:p>
+    <w:p>
+      <w:pPr>
+        <w:pStyle w:val="a5"/>
+      </w:pPr>
+      <w:r>
+        <w:tab/>
+      </w:r>
+      <w:r>
+        <w:t xml:space="preserve">string </w:t>
+      </w:r>
+      <w:proofErr w:type="spellStart"/>
+      <w:r>
+        <w:t>textname</w:t>
+      </w:r>
+      <w:proofErr w:type="spellEnd"/>
+      <w:r>
+        <w:t xml:space="preserve"> = Label + time + ".txt</w:t>
+      </w:r>
+      <w:proofErr w:type="gramStart"/>
+      <w:r>
+        <w:t>";</w:t>
+      </w:r>
+      <w:proofErr w:type="gramEnd"/>
+    </w:p>
+    <w:p>
+      <w:pPr>
+        <w:pStyle w:val="a5"/>
+      </w:pPr>
+      <w:r>
+        <w:tab/>
+      </w:r>
+      <w:r>
+        <w:t xml:space="preserve">string file = </w:t>
+      </w:r>
+      <w:proofErr w:type="spellStart"/>
+      <w:proofErr w:type="gramStart"/>
+      <w:r>
+        <w:t>System.IO.Path.Combine</w:t>
+      </w:r>
+      <w:proofErr w:type="spellEnd"/>
+      <w:proofErr w:type="gramEnd"/>
+      <w:r>
+        <w:t>(</w:t>
+      </w:r>
+      <w:proofErr w:type="spellStart"/>
+      <w:r>
+        <w:t>FileSystem.CacheDirectory</w:t>
+      </w:r>
+      <w:proofErr w:type="spellEnd"/>
+      <w:r>
+        <w:t xml:space="preserve">, </w:t>
+      </w:r>
+      <w:proofErr w:type="spellStart"/>
+      <w:r>
+        <w:t>textname</w:t>
+      </w:r>
+      <w:proofErr w:type="spellEnd"/>
+      <w:r>
+        <w:t>);</w:t>
+      </w:r>
+    </w:p>
+    <w:p>
+      <w:pPr>
+        <w:pStyle w:val="a5"/>
+      </w:pPr>
+      <w:r>
+        <w:tab/>
+      </w:r>
+      <w:r>
+        <w:t xml:space="preserve">string </w:t>
+      </w:r>
+      <w:proofErr w:type="spellStart"/>
+      <w:r>
+        <w:t>data_to_be_wrote</w:t>
+      </w:r>
+      <w:proofErr w:type="spellEnd"/>
+      <w:r>
+        <w:t xml:space="preserve"> = "</w:t>
+      </w:r>
+      <w:proofErr w:type="gramStart"/>
+      <w:r>
+        <w:t>";</w:t>
+      </w:r>
+      <w:proofErr w:type="gramEnd"/>
+    </w:p>
+    <w:p>
+      <w:pPr>
+        <w:pStyle w:val="a5"/>
+        <w:rPr>
+          <w:rFonts w:hint="eastAsia"/>
+        </w:rPr>
+      </w:pPr>
+    </w:p>
+    <w:p>
+      <w:pPr>
+        <w:pStyle w:val="a5"/>
+        <w:rPr>
+          <w:rFonts w:hint="eastAsia"/>
+        </w:rPr>
+      </w:pPr>
+      <w:r>
+        <w:rPr>
+          <w:rFonts w:hint="eastAsia"/>
+        </w:rPr>
+        <w:t>/</w:t>
+      </w:r>
+      <w:r>
+        <w:t xml:space="preserve">/ </w:t>
+      </w:r>
+      <w:r>
+        <w:rPr>
+          <w:rFonts w:hint="eastAsia"/>
+        </w:rPr>
+        <w:t>处理</w:t>
+      </w:r>
+      <w:proofErr w:type="spellStart"/>
+      <w:r>
+        <w:rPr>
+          <w:rFonts w:hint="eastAsia"/>
+        </w:rPr>
+        <w:t>data</w:t>
+      </w:r>
+      <w:r>
+        <w:t>_to_be_wrote</w:t>
+      </w:r>
+      <w:proofErr w:type="spellEnd"/>
+      <w:r>
+        <w:rPr>
+          <w:rFonts w:hint="eastAsia"/>
+        </w:rPr>
+        <w:t>部分省略</w:t>
+      </w:r>
+    </w:p>
+    <w:p>
+      <w:pPr>
+        <w:pStyle w:val="a5"/>
+      </w:pPr>
+    </w:p>
+    <w:p>
+      <w:pPr>
+        <w:pStyle w:val="a5"/>
+      </w:pPr>
+      <w:r>
+        <w:tab/>
+      </w:r>
+      <w:proofErr w:type="spellStart"/>
+      <w:r>
+        <w:t>System.IO.File.WriteAllText</w:t>
+      </w:r>
+      <w:proofErr w:type="spellEnd"/>
+      <w:r>
+        <w:t xml:space="preserve">(file, </w:t>
+      </w:r>
+      <w:proofErr w:type="spellStart"/>
+      <w:r>
+        <w:t>data_to_be_wrote</w:t>
+      </w:r>
+      <w:proofErr w:type="spellEnd"/>
+      <w:r>
+        <w:t>);</w:t>
+      </w:r>
+      <w:r>
+        <w:tab/>
+      </w:r>
+      <w:r>
+        <w:tab/>
+        <w:t xml:space="preserve">// </w:t>
+      </w:r>
+      <w:r>
+        <w:rPr>
+          <w:rFonts w:hint="eastAsia"/>
+        </w:rPr>
+        <w:t>写入内存卡里</w:t>
+      </w:r>
+    </w:p>
+    <w:p>
+      <w:pPr>
+        <w:rPr>
+          <w:rFonts w:hint="eastAsia"/>
+        </w:rPr>
+      </w:pPr>
+    </w:p>
+    <w:p>
+      <w:pPr>
+        <w:pStyle w:val="a5"/>
+      </w:pPr>
+      <w:r>
+        <w:tab/>
+      </w:r>
+      <w:proofErr w:type="spellStart"/>
+      <w:r>
+        <w:t>Share.RequestAsync</w:t>
+      </w:r>
+      <w:proofErr w:type="spellEnd"/>
+      <w:r>
+        <w:t xml:space="preserve">(new </w:t>
+      </w:r>
+      <w:proofErr w:type="spellStart"/>
+      <w:r>
+        <w:t>ShareFileRequest</w:t>
+      </w:r>
+      <w:proofErr w:type="spellEnd"/>
+      <w:r>
+        <w:tab/>
+      </w:r>
+      <w:r>
+        <w:tab/>
+      </w:r>
+      <w:r>
+        <w:tab/>
+      </w:r>
+      <w:r>
+        <w:tab/>
+      </w:r>
+      <w:r>
+        <w:tab/>
+        <w:t xml:space="preserve">// </w:t>
+      </w:r>
+      <w:r>
+        <w:rPr>
+          <w:rFonts w:hint="eastAsia"/>
+        </w:rPr>
+        <w:t>分享出去</w:t>
+      </w:r>
+    </w:p>
+    <w:p>
+      <w:pPr>
+        <w:pStyle w:val="a5"/>
+      </w:pPr>
+      <w:r>
+        <w:tab/>
+      </w:r>
+      <w:r>
+        <w:t>{</w:t>
+      </w:r>
+    </w:p>
+    <w:p>
+      <w:pPr>
+        <w:pStyle w:val="a5"/>
+      </w:pPr>
+      <w:r>
+        <w:tab/>
+      </w:r>
+      <w:r>
+        <w:tab/>
+      </w:r>
+      <w:r>
+        <w:t>Title = "title",</w:t>
+      </w:r>
+    </w:p>
+    <w:p>
+      <w:pPr>
+        <w:pStyle w:val="a5"/>
+      </w:pPr>
+      <w:r>
+        <w:tab/>
+      </w:r>
+      <w:r>
+        <w:tab/>
+      </w:r>
+      <w:r>
+        <w:t>File = new ShareFile(file)</w:t>
+      </w:r>
+    </w:p>
+    <w:p>
+      <w:pPr>
+        <w:pStyle w:val="a5"/>
+      </w:pPr>
+      <w:r>
+        <w:tab/>
+      </w:r>
+      <w:r>
+        <w:t>});</w:t>
+      </w:r>
+    </w:p>
+    <w:p>
+      <w:pPr>
+        <w:pStyle w:val="a5"/>
+      </w:pPr>
+      <w:r>
+        <w:t>}</w:t>
+      </w:r>
+    </w:p>
+    <w:p>
+      <w:pPr>
+        <w:rPr>
+          <w:rFonts w:hint="eastAsia"/>
+        </w:rPr>
+      </w:pPr>
+    </w:p>
+    <w:p>
+      <w:pPr>
+        <w:pStyle w:val="1"/>
+      </w:pPr>
+      <w:r>
+        <w:rPr>
+          <w:rFonts w:hint="eastAsia"/>
+        </w:rPr>
+        <w:t>改变</w:t>
+      </w:r>
+      <w:r>
+        <w:rPr>
+          <w:rFonts w:hint="eastAsia"/>
+        </w:rPr>
+        <w:t>APP</w:t>
+      </w:r>
+      <w:r>
+        <w:rPr>
+          <w:rFonts w:hint="eastAsia"/>
+        </w:rPr>
+        <w:t>名字和图标</w:t>
+      </w:r>
+    </w:p>
+    <w:p>
+      <w:pPr>
+        <w:pStyle w:val="a9"/>
+      </w:pPr>
+      <w:r>
+        <w:rPr>
+          <w:rFonts w:hint="eastAsia"/>
+        </w:rPr>
+        <w:t>Android</w:t>
+      </w:r>
+    </w:p>
+    <w:p>
+      <w:r>
+        <w:rPr>
+          <w:rFonts w:hint="eastAsia"/>
+        </w:rPr>
+        <w:t>在</w:t>
+      </w:r>
+      <w:r>
+        <w:rPr>
+          <w:rFonts w:hint="eastAsia"/>
+        </w:rPr>
+        <w:t>项目</w:t>
+      </w:r>
+      <w:r>
+        <w:t>.Android/</w:t>
+      </w:r>
+      <w:proofErr w:type="spellStart"/>
+      <w:r>
+        <w:t>MainActivity.c</w:t>
+      </w:r>
+      <w:r>
+        <w:rPr>
+          <w:rFonts w:hint="eastAsia"/>
+        </w:rPr>
+        <w:t>s</w:t>
+      </w:r>
+      <w:proofErr w:type="spellEnd"/>
+      <w:r>
+        <w:rPr>
+          <w:rFonts w:hint="eastAsia"/>
+        </w:rPr>
+        <w:t>改，</w:t>
+      </w:r>
+      <w:r>
+        <w:rPr>
+          <w:rFonts w:hint="eastAsia"/>
+        </w:rPr>
+        <w:t>Label</w:t>
+      </w:r>
+      <w:r>
+        <w:rPr>
+          <w:rFonts w:hint="eastAsia"/>
+        </w:rPr>
+        <w:t>就是</w:t>
+      </w:r>
+      <w:r>
+        <w:rPr>
+          <w:rFonts w:hint="eastAsia"/>
+        </w:rPr>
+        <w:t>APP</w:t>
+      </w:r>
+      <w:r>
+        <w:rPr>
+          <w:rFonts w:hint="eastAsia"/>
+        </w:rPr>
+        <w:t>名字，</w:t>
+      </w:r>
+      <w:r>
+        <w:rPr>
+          <w:rFonts w:hint="eastAsia"/>
+        </w:rPr>
+        <w:t>Icon</w:t>
+      </w:r>
+      <w:r>
+        <w:rPr>
+          <w:rFonts w:hint="eastAsia"/>
+        </w:rPr>
+        <w:t>就是图标，图标可以用</w:t>
+      </w:r>
+      <w:proofErr w:type="spellStart"/>
+      <w:r>
+        <w:rPr>
+          <w:rFonts w:hint="eastAsia"/>
+        </w:rPr>
+        <w:t>png</w:t>
+      </w:r>
+      <w:proofErr w:type="spellEnd"/>
+    </w:p>
+    <w:p>
+      <w:pPr>
+        <w:pStyle w:val="a5"/>
+      </w:pPr>
+      <w:r>
+        <w:t xml:space="preserve">using </w:t>
+      </w:r>
+      <w:proofErr w:type="gramStart"/>
+      <w:r>
+        <w:t>System;</w:t>
+      </w:r>
+      <w:proofErr w:type="gramEnd"/>
+    </w:p>
+    <w:p>
+      <w:pPr>
+        <w:pStyle w:val="a5"/>
+      </w:pPr>
+      <w:r>
+        <w:t xml:space="preserve">// </w:t>
+      </w:r>
+      <w:r>
+        <w:rPr>
+          <w:rFonts w:hint="eastAsia"/>
+        </w:rPr>
+        <w:t>其他包</w:t>
+      </w:r>
+      <w:r>
+        <w:t>……</w:t>
+      </w:r>
+    </w:p>
+    <w:p>
+      <w:pPr>
+        <w:pStyle w:val="a5"/>
+      </w:pPr>
+      <w:r>
+        <w:t xml:space="preserve">namespace </w:t>
+      </w:r>
+      <w:proofErr w:type="spellStart"/>
+      <w:r>
+        <w:t>TEXT.Droid</w:t>
+      </w:r>
+      <w:proofErr w:type="spellEnd"/>
+    </w:p>
+    <w:p>
+      <w:pPr>
+        <w:pStyle w:val="a5"/>
+      </w:pPr>
+      <w:r>
+        <w:t>{</w:t>
+      </w:r>
+    </w:p>
+    <w:p>
+      <w:pPr>
+        <w:pStyle w:val="a5"/>
+      </w:pPr>
+      <w:r>
+        <w:tab/>
+        <w:t>[Activity(Label = "AirCase", Icon = "@drawable/AirCase", Theme = "@style/</w:t>
+      </w:r>
+      <w:proofErr w:type="spellStart"/>
+      <w:r>
+        <w:t>MainTheme</w:t>
+      </w:r>
+      <w:proofErr w:type="spellEnd"/>
+      <w:r>
+        <w:t>"</w:t>
+      </w:r>
+      <w:r>
+        <w:rPr>
+          <w:rFonts w:hint="eastAsia"/>
+        </w:rPr>
+        <w:t>，</w:t>
+      </w:r>
+      <w:r>
+        <w:t>…</w:t>
+      </w:r>
+    </w:p>
+    <w:p>
+      <w:pPr>
+        <w:pStyle w:val="a5"/>
+      </w:pPr>
+      <w:r>
+        <w:tab/>
+        <w:t xml:space="preserve">// </w:t>
+      </w:r>
+      <w:r>
+        <w:rPr>
+          <w:rFonts w:hint="eastAsia"/>
+        </w:rPr>
+        <w:t>其他内容</w:t>
+      </w:r>
+      <w:r>
+        <w:t>……</w:t>
+      </w:r>
+    </w:p>
+    <w:p>
+      <w:pPr>
+        <w:pStyle w:val="a5"/>
+      </w:pPr>
+      <w:r>
+        <w:t>}</w:t>
+      </w:r>
+    </w:p>
     <w:p/>
     <w:p>
       <w:pPr>
@@ -14849,19 +15433,74 @@
         <w:rPr>
           <w:rFonts w:hint="eastAsia"/>
         </w:rPr>
-        <w:t>改变</w:t>
-      </w:r>
-      <w:r>
-        <w:rPr>
-          <w:rFonts w:hint="eastAsia"/>
-        </w:rPr>
-        <w:t>APP</w:t>
-      </w:r>
-      <w:r>
-        <w:rPr>
-          <w:rFonts w:hint="eastAsia"/>
-        </w:rPr>
-        <w:t>名字和图标</w:t>
+        <w:t>C</w:t>
+      </w:r>
+      <w:r>
+        <w:t>#</w:t>
+      </w:r>
+      <w:r>
+        <w:rPr>
+          <w:rFonts w:hint="eastAsia"/>
+        </w:rPr>
+        <w:t>动态数组</w:t>
+      </w:r>
+    </w:p>
+    <w:p>
+      <w:pPr>
+        <w:pStyle w:val="a5"/>
+      </w:pPr>
+      <w:r>
+        <w:rPr>
+          <w:rFonts w:hint="eastAsia"/>
+        </w:rPr>
+        <w:t>public</w:t>
+      </w:r>
+      <w:r>
+        <w:t xml:space="preserve"> </w:t>
+      </w:r>
+      <w:proofErr w:type="spellStart"/>
+      <w:r>
+        <w:rPr>
+          <w:rFonts w:hint="eastAsia"/>
+        </w:rPr>
+        <w:t>ArrayList</w:t>
+      </w:r>
+      <w:proofErr w:type="spellEnd"/>
+      <w:r>
+        <w:t xml:space="preserve"> </w:t>
+      </w:r>
+      <w:proofErr w:type="spellStart"/>
+      <w:r>
+        <w:rPr>
+          <w:rFonts w:hint="eastAsia"/>
+        </w:rPr>
+        <w:t>myAL</w:t>
+      </w:r>
+      <w:proofErr w:type="spellEnd"/>
+      <w:r>
+        <w:t xml:space="preserve"> = </w:t>
+      </w:r>
+      <w:r>
+        <w:rPr>
+          <w:rFonts w:hint="eastAsia"/>
+        </w:rPr>
+        <w:t>new</w:t>
+      </w:r>
+      <w:r>
+        <w:t xml:space="preserve"> </w:t>
+      </w:r>
+      <w:proofErr w:type="spellStart"/>
+      <w:proofErr w:type="gramStart"/>
+      <w:r>
+        <w:t>ArrayList</w:t>
+      </w:r>
+      <w:proofErr w:type="spellEnd"/>
+      <w:r>
+        <w:t>(</w:t>
+      </w:r>
+      <w:proofErr w:type="gramEnd"/>
+      <w:r>
+        <w:t>);</w:t>
       </w:r>
     </w:p>
     <w:p>
@@ -14872,97 +15511,214 @@
         <w:rPr>
           <w:rFonts w:hint="eastAsia"/>
         </w:rPr>
+        <w:t>方法</w:t>
+      </w:r>
+    </w:p>
+    <w:p>
+      <w:r>
+        <w:rPr>
+          <w:rFonts w:hint="eastAsia"/>
+        </w:rPr>
+        <w:t>添加</w:t>
+      </w:r>
+    </w:p>
+    <w:p>
+      <w:pPr>
+        <w:pStyle w:val="a5"/>
+      </w:pPr>
+      <w:proofErr w:type="spellStart"/>
+      <w:r>
+        <w:rPr>
+          <w:rFonts w:hint="eastAsia"/>
+        </w:rPr>
+        <w:lastRenderedPageBreak/>
+        <w:t>ArrayList.</w:t>
+      </w:r>
+      <w:r>
+        <w:t>Add</w:t>
+      </w:r>
+      <w:proofErr w:type="spellEnd"/>
+      <w:r>
+        <w:t>()</w:t>
+      </w:r>
+    </w:p>
+    <w:p>
+      <w:pPr>
+        <w:rPr>
+          <w:lang w:val="de-DE"/>
+        </w:rPr>
+      </w:pPr>
+      <w:r>
+        <w:rPr>
+          <w:rFonts w:hint="eastAsia"/>
+        </w:rPr>
+        <w:t>强制类型转换</w:t>
+      </w:r>
+    </w:p>
+    <w:p>
+      <w:pPr>
+        <w:pStyle w:val="a5"/>
+      </w:pPr>
+      <w:proofErr w:type="gramStart"/>
+      <w:r>
+        <w:t>int[</w:t>
+      </w:r>
+      <w:proofErr w:type="gramEnd"/>
+      <w:r>
+        <w:t xml:space="preserve">] array = (int[]) </w:t>
+      </w:r>
+      <w:proofErr w:type="spellStart"/>
+      <w:r>
+        <w:t>al.ToArray</w:t>
+      </w:r>
+      <w:proofErr w:type="spellEnd"/>
+      <w:r>
+        <w:t>(</w:t>
+      </w:r>
+      <w:proofErr w:type="spellStart"/>
+      <w:r>
+        <w:t>typeof</w:t>
+      </w:r>
+      <w:proofErr w:type="spellEnd"/>
+      <w:r>
+        <w:t>( int ));</w:t>
+      </w:r>
+    </w:p>
+    <w:p/>
+    <w:p>
+      <w:pPr>
+        <w:pStyle w:val="1"/>
+      </w:pPr>
+      <w:r>
+        <w:rPr>
+          <w:rFonts w:hint="eastAsia"/>
+        </w:rPr>
+        <w:t>Xamarin</w:t>
+      </w:r>
+      <w:r>
+        <w:rPr>
+          <w:rFonts w:hint="eastAsia"/>
+        </w:rPr>
+        <w:t>播放音频文件</w:t>
+      </w:r>
+    </w:p>
+    <w:p>
+      <w:pPr>
+        <w:rPr>
+          <w:lang w:val="en-GB"/>
+        </w:rPr>
+      </w:pPr>
+      <w:r>
+        <w:rPr>
+          <w:rFonts w:hint="eastAsia"/>
+          <w:lang w:val="en-GB"/>
+        </w:rPr>
+        <w:t>把文件放入</w:t>
+      </w:r>
+      <w:r>
+        <w:rPr>
+          <w:rFonts w:hint="eastAsia"/>
+          <w:lang w:val="en-GB"/>
+        </w:rPr>
         <w:t>Android</w:t>
       </w:r>
-    </w:p>
-    <w:p>
-      <w:r>
-        <w:rPr>
-          <w:rFonts w:hint="eastAsia"/>
+      <w:r>
+        <w:rPr>
+          <w:lang w:val="en-GB"/>
+        </w:rPr>
+        <w:t>/</w:t>
+      </w:r>
+      <w:r>
+        <w:rPr>
+          <w:rFonts w:hint="eastAsia"/>
+          <w:lang w:val="en-GB"/>
+        </w:rPr>
+        <w:t>Assets</w:t>
+      </w:r>
+      <w:r>
+        <w:rPr>
+          <w:rFonts w:hint="eastAsia"/>
+          <w:lang w:val="en-GB"/>
+        </w:rPr>
+        <w:t>里面。</w:t>
+      </w:r>
+    </w:p>
+    <w:p>
+      <w:pPr>
+        <w:rPr>
+          <w:lang w:val="en-GB"/>
+        </w:rPr>
+      </w:pPr>
+      <w:r>
+        <w:rPr>
+          <w:rFonts w:hint="eastAsia"/>
+          <w:lang w:val="en-GB"/>
         </w:rPr>
         <w:t>在</w:t>
       </w:r>
       <w:r>
         <w:rPr>
           <w:rFonts w:hint="eastAsia"/>
-        </w:rPr>
-        <w:t>项目</w:t>
-      </w:r>
-      <w:r>
-        <w:t>.Android/</w:t>
-      </w:r>
-      <w:proofErr w:type="spellStart"/>
-      <w:r>
-        <w:t>MainActivity.c</w:t>
-      </w:r>
-      <w:r>
-        <w:rPr>
-          <w:rFonts w:hint="eastAsia"/>
-        </w:rPr>
-        <w:t>s</w:t>
-      </w:r>
-      <w:proofErr w:type="spellEnd"/>
-      <w:r>
-        <w:rPr>
-          <w:rFonts w:hint="eastAsia"/>
-        </w:rPr>
-        <w:t>改，</w:t>
-      </w:r>
-      <w:r>
-        <w:rPr>
-          <w:rFonts w:hint="eastAsia"/>
-        </w:rPr>
-        <w:t>Label</w:t>
-      </w:r>
-      <w:r>
-        <w:rPr>
-          <w:rFonts w:hint="eastAsia"/>
-        </w:rPr>
-        <w:t>就是</w:t>
-      </w:r>
-      <w:r>
-        <w:rPr>
-          <w:rFonts w:hint="eastAsia"/>
-        </w:rPr>
-        <w:t>APP</w:t>
-      </w:r>
-      <w:r>
-        <w:rPr>
-          <w:rFonts w:hint="eastAsia"/>
-        </w:rPr>
-        <w:t>名字，</w:t>
-      </w:r>
-      <w:r>
-        <w:rPr>
-          <w:rFonts w:hint="eastAsia"/>
-        </w:rPr>
-        <w:t>Icon</w:t>
-      </w:r>
-      <w:r>
-        <w:rPr>
-          <w:rFonts w:hint="eastAsia"/>
-        </w:rPr>
-        <w:t>就是图标，图标可以用</w:t>
-      </w:r>
-      <w:proofErr w:type="spellStart"/>
-      <w:r>
-        <w:rPr>
-          <w:rFonts w:hint="eastAsia"/>
-        </w:rPr>
-        <w:t>png</w:t>
-      </w:r>
-      <w:proofErr w:type="spellEnd"/>
-    </w:p>
-    <w:p>
-      <w:pPr>
-        <w:pStyle w:val="a5"/>
-      </w:pPr>
-      <w:r>
+          <w:lang w:val="en-GB"/>
+        </w:rPr>
+        <w:t>Android</w:t>
+      </w:r>
+      <w:r>
+        <w:rPr>
+          <w:rFonts w:hint="eastAsia"/>
+          <w:lang w:val="en-GB"/>
+        </w:rPr>
+        <w:t>部分建新的类：</w:t>
+      </w:r>
+      <w:proofErr w:type="spellStart"/>
+      <w:r>
+        <w:rPr>
+          <w:rFonts w:hint="eastAsia"/>
+          <w:lang w:val="en-GB"/>
+        </w:rPr>
+        <w:t>AudioRender</w:t>
+      </w:r>
+      <w:r>
+        <w:rPr>
+          <w:lang w:val="en-GB"/>
+        </w:rPr>
+        <w:t>.cs</w:t>
+      </w:r>
+      <w:proofErr w:type="spellEnd"/>
+    </w:p>
+    <w:p>
+      <w:pPr>
+        <w:pStyle w:val="a5"/>
+        <w:rPr>
+          <w:lang w:val="en-GB"/>
+        </w:rPr>
+      </w:pPr>
+      <w:r>
+        <w:rPr>
+          <w:lang w:val="en-GB"/>
+        </w:rPr>
         <w:t xml:space="preserve">using </w:t>
       </w:r>
+      <w:proofErr w:type="spellStart"/>
+      <w:r>
+        <w:rPr>
+          <w:lang w:val="en-GB"/>
+        </w:rPr>
+        <w:t>Android.</w:t>
+      </w:r>
       <w:proofErr w:type="gramStart"/>
       <w:r>
-        <w:t>System;</w:t>
+        <w:rPr>
+          <w:lang w:val="en-GB"/>
+        </w:rPr>
+        <w:t>Media</w:t>
+      </w:r>
+      <w:proofErr w:type="spellEnd"/>
+      <w:r>
+        <w:rPr>
+          <w:lang w:val="en-GB"/>
+        </w:rPr>
+        <w:t>;</w:t>
       </w:r>
       <w:proofErr w:type="gramEnd"/>
     </w:p>
@@ -14970,40 +15726,203 @@
       <w:pPr>
         <w:pStyle w:val="a5"/>
         <w:rPr>
-          <w:rFonts w:hint="eastAsia"/>
-        </w:rPr>
-      </w:pPr>
-      <w:r>
-        <w:t xml:space="preserve">// </w:t>
-      </w:r>
-      <w:r>
-        <w:rPr>
-          <w:rFonts w:hint="eastAsia"/>
-        </w:rPr>
-        <w:t>其他包</w:t>
-      </w:r>
-      <w:r>
-        <w:t>……</w:t>
-      </w:r>
-    </w:p>
-    <w:p>
-      <w:pPr>
-        <w:pStyle w:val="a5"/>
-      </w:pPr>
-      <w:r>
+          <w:lang w:val="en-GB"/>
+        </w:rPr>
+      </w:pPr>
+      <w:r>
+        <w:rPr>
+          <w:lang w:val="en-GB"/>
+        </w:rPr>
+        <w:t xml:space="preserve">using </w:t>
+      </w:r>
+      <w:proofErr w:type="spellStart"/>
+      <w:r>
+        <w:rPr>
+          <w:lang w:val="en-GB"/>
+        </w:rPr>
+        <w:t>Metronome.</w:t>
+      </w:r>
+      <w:proofErr w:type="gramStart"/>
+      <w:r>
+        <w:rPr>
+          <w:lang w:val="en-GB"/>
+        </w:rPr>
+        <w:t>Droid</w:t>
+      </w:r>
+      <w:proofErr w:type="spellEnd"/>
+      <w:r>
+        <w:rPr>
+          <w:lang w:val="en-GB"/>
+        </w:rPr>
+        <w:t>;</w:t>
+      </w:r>
+      <w:proofErr w:type="gramEnd"/>
+    </w:p>
+    <w:p>
+      <w:pPr>
+        <w:pStyle w:val="a5"/>
+        <w:rPr>
+          <w:lang w:val="en-GB"/>
+        </w:rPr>
+      </w:pPr>
+      <w:r>
+        <w:rPr>
+          <w:lang w:val="en-GB"/>
+        </w:rPr>
+        <w:t xml:space="preserve">using </w:t>
+      </w:r>
+      <w:proofErr w:type="spellStart"/>
+      <w:r>
+        <w:rPr>
+          <w:lang w:val="en-GB"/>
+        </w:rPr>
+        <w:t>Xamarin.</w:t>
+      </w:r>
+      <w:proofErr w:type="gramStart"/>
+      <w:r>
+        <w:rPr>
+          <w:lang w:val="en-GB"/>
+        </w:rPr>
+        <w:t>Forms</w:t>
+      </w:r>
+      <w:proofErr w:type="spellEnd"/>
+      <w:r>
+        <w:rPr>
+          <w:lang w:val="en-GB"/>
+        </w:rPr>
+        <w:t>;</w:t>
+      </w:r>
+      <w:proofErr w:type="gramEnd"/>
+    </w:p>
+    <w:p>
+      <w:pPr>
+        <w:pStyle w:val="a5"/>
+        <w:rPr>
+          <w:lang w:val="en-GB"/>
+        </w:rPr>
+      </w:pPr>
+      <w:r>
+        <w:rPr>
+          <w:lang w:val="en-GB"/>
+        </w:rPr>
+        <w:t xml:space="preserve">using static </w:t>
+      </w:r>
+      <w:proofErr w:type="spellStart"/>
+      <w:r>
+        <w:rPr>
+          <w:lang w:val="en-GB"/>
+        </w:rPr>
+        <w:t>Metronome.</w:t>
+      </w:r>
+      <w:proofErr w:type="gramStart"/>
+      <w:r>
+        <w:rPr>
+          <w:lang w:val="en-GB"/>
+        </w:rPr>
+        <w:t>MainPage</w:t>
+      </w:r>
+      <w:proofErr w:type="spellEnd"/>
+      <w:r>
+        <w:rPr>
+          <w:lang w:val="en-GB"/>
+        </w:rPr>
+        <w:t>;</w:t>
+      </w:r>
+      <w:proofErr w:type="gramEnd"/>
+    </w:p>
+    <w:p>
+      <w:pPr>
+        <w:pStyle w:val="a5"/>
+        <w:rPr>
+          <w:lang w:val="en-GB"/>
+        </w:rPr>
+      </w:pPr>
+    </w:p>
+    <w:p>
+      <w:pPr>
+        <w:pStyle w:val="a5"/>
+        <w:rPr>
+          <w:lang w:val="en-GB"/>
+        </w:rPr>
+      </w:pPr>
+      <w:r>
+        <w:rPr>
+          <w:lang w:val="en-GB"/>
+        </w:rPr>
+        <w:t>[assembly: Dependency(</w:t>
+      </w:r>
+      <w:proofErr w:type="spellStart"/>
+      <w:proofErr w:type="gramStart"/>
+      <w:r>
+        <w:rPr>
+          <w:lang w:val="en-GB"/>
+        </w:rPr>
+        <w:t>typeof</w:t>
+      </w:r>
+      <w:proofErr w:type="spellEnd"/>
+      <w:r>
+        <w:rPr>
+          <w:lang w:val="en-GB"/>
+        </w:rPr>
+        <w:t>(</w:t>
+      </w:r>
+      <w:proofErr w:type="spellStart"/>
+      <w:proofErr w:type="gramEnd"/>
+      <w:r>
+        <w:rPr>
+          <w:lang w:val="en-GB"/>
+        </w:rPr>
+        <w:t>AudioRender</w:t>
+      </w:r>
+      <w:proofErr w:type="spellEnd"/>
+      <w:r>
+        <w:rPr>
+          <w:lang w:val="en-GB"/>
+        </w:rPr>
+        <w:t>))]</w:t>
+      </w:r>
+    </w:p>
+    <w:p>
+      <w:pPr>
+        <w:pStyle w:val="a5"/>
+        <w:rPr>
+          <w:lang w:val="en-GB"/>
+        </w:rPr>
+      </w:pPr>
+    </w:p>
+    <w:p>
+      <w:pPr>
+        <w:pStyle w:val="a5"/>
+        <w:rPr>
+          <w:lang w:val="en-GB"/>
+        </w:rPr>
+      </w:pPr>
+      <w:r>
+        <w:rPr>
+          <w:lang w:val="en-GB"/>
+        </w:rPr>
         <w:t xml:space="preserve">namespace </w:t>
       </w:r>
       <w:proofErr w:type="spellStart"/>
       <w:r>
-        <w:t>TEXT.Droid</w:t>
-      </w:r>
-      <w:proofErr w:type="spellEnd"/>
-    </w:p>
-    <w:p>
-      <w:pPr>
-        <w:pStyle w:val="a5"/>
-      </w:pPr>
-      <w:r>
+        <w:rPr>
+          <w:lang w:val="en-GB"/>
+        </w:rPr>
+        <w:t>Metronome.Droid</w:t>
+      </w:r>
+      <w:proofErr w:type="spellEnd"/>
+    </w:p>
+    <w:p>
+      <w:pPr>
+        <w:pStyle w:val="a5"/>
+        <w:rPr>
+          <w:lang w:val="en-GB"/>
+        </w:rPr>
+      </w:pPr>
+      <w:r>
+        <w:rPr>
+          <w:lang w:val="en-GB"/>
+        </w:rPr>
         <w:t>{</w:t>
       </w:r>
     </w:p>
@@ -15011,237 +15930,688 @@
       <w:pPr>
         <w:pStyle w:val="a5"/>
         <w:rPr>
-          <w:rFonts w:hint="eastAsia"/>
-        </w:rPr>
-      </w:pPr>
-      <w:r>
-        <w:tab/>
-        <w:t>[Activity(Label = "</w:t>
-      </w:r>
-      <w:proofErr w:type="spellStart"/>
-      <w:r>
-        <w:t>AirCase</w:t>
-      </w:r>
-      <w:proofErr w:type="spellEnd"/>
-      <w:r>
-        <w:t>", Icon = "@drawable/</w:t>
-      </w:r>
-      <w:proofErr w:type="spellStart"/>
-      <w:r>
-        <w:t>AirCase</w:t>
-      </w:r>
-      <w:proofErr w:type="spellEnd"/>
-      <w:r>
-        <w:t>", Theme = "@style/</w:t>
-      </w:r>
-      <w:proofErr w:type="spellStart"/>
-      <w:r>
-        <w:t>MainTheme</w:t>
-      </w:r>
-      <w:proofErr w:type="spellEnd"/>
-      <w:r>
-        <w:t>"</w:t>
-      </w:r>
-      <w:r>
-        <w:rPr>
-          <w:rFonts w:hint="eastAsia"/>
-        </w:rPr>
-        <w:t>，</w:t>
-      </w:r>
-      <w:r>
-        <w:t>…</w:t>
-      </w:r>
-    </w:p>
-    <w:p>
-      <w:pPr>
-        <w:pStyle w:val="a5"/>
-        <w:rPr>
-          <w:rFonts w:hint="eastAsia"/>
-        </w:rPr>
-      </w:pPr>
-      <w:r>
-        <w:tab/>
-        <w:t xml:space="preserve">// </w:t>
-      </w:r>
-      <w:r>
-        <w:rPr>
-          <w:rFonts w:hint="eastAsia"/>
-        </w:rPr>
-        <w:t>其他内容</w:t>
-      </w:r>
-      <w:r>
-        <w:t>……</w:t>
-      </w:r>
-    </w:p>
-    <w:p>
-      <w:pPr>
-        <w:pStyle w:val="a5"/>
-      </w:pPr>
-      <w:r>
+          <w:lang w:val="en-GB"/>
+        </w:rPr>
+      </w:pPr>
+      <w:r>
+        <w:rPr>
+          <w:lang w:val="en-GB"/>
+        </w:rPr>
+        <w:tab/>
+      </w:r>
+      <w:r>
+        <w:rPr>
+          <w:lang w:val="en-GB"/>
+        </w:rPr>
+        <w:t xml:space="preserve">public class </w:t>
+      </w:r>
+      <w:proofErr w:type="spellStart"/>
+      <w:proofErr w:type="gramStart"/>
+      <w:r>
+        <w:rPr>
+          <w:lang w:val="en-GB"/>
+        </w:rPr>
+        <w:t>AudioRender</w:t>
+      </w:r>
+      <w:proofErr w:type="spellEnd"/>
+      <w:r>
+        <w:rPr>
+          <w:lang w:val="en-GB"/>
+        </w:rPr>
+        <w:t xml:space="preserve"> :</w:t>
+      </w:r>
+      <w:proofErr w:type="gramEnd"/>
+      <w:r>
+        <w:rPr>
+          <w:lang w:val="en-GB"/>
+        </w:rPr>
+        <w:t xml:space="preserve"> </w:t>
+      </w:r>
+      <w:proofErr w:type="spellStart"/>
+      <w:r>
+        <w:rPr>
+          <w:lang w:val="en-GB"/>
+        </w:rPr>
+        <w:t>IAudioService</w:t>
+      </w:r>
+      <w:proofErr w:type="spellEnd"/>
+    </w:p>
+    <w:p>
+      <w:pPr>
+        <w:pStyle w:val="a5"/>
+        <w:rPr>
+          <w:lang w:val="en-GB"/>
+        </w:rPr>
+      </w:pPr>
+      <w:r>
+        <w:rPr>
+          <w:lang w:val="en-GB"/>
+        </w:rPr>
+        <w:tab/>
+      </w:r>
+      <w:r>
+        <w:rPr>
+          <w:lang w:val="en-GB"/>
+        </w:rPr>
+        <w:t>{</w:t>
+      </w:r>
+    </w:p>
+    <w:p>
+      <w:pPr>
+        <w:pStyle w:val="a5"/>
+        <w:rPr>
+          <w:lang w:val="en-GB"/>
+        </w:rPr>
+      </w:pPr>
+      <w:r>
+        <w:rPr>
+          <w:lang w:val="en-GB"/>
+        </w:rPr>
+        <w:tab/>
+      </w:r>
+      <w:r>
+        <w:rPr>
+          <w:lang w:val="en-GB"/>
+        </w:rPr>
+        <w:tab/>
+      </w:r>
+      <w:r>
+        <w:rPr>
+          <w:lang w:val="en-GB"/>
+        </w:rPr>
+        <w:t xml:space="preserve">public void </w:t>
+      </w:r>
+      <w:proofErr w:type="spellStart"/>
+      <w:proofErr w:type="gramStart"/>
+      <w:r>
+        <w:rPr>
+          <w:lang w:val="en-GB"/>
+        </w:rPr>
+        <w:t>PlayAudioFile</w:t>
+      </w:r>
+      <w:proofErr w:type="spellEnd"/>
+      <w:r>
+        <w:rPr>
+          <w:lang w:val="en-GB"/>
+        </w:rPr>
+        <w:t>(</w:t>
+      </w:r>
+      <w:proofErr w:type="gramEnd"/>
+      <w:r>
+        <w:rPr>
+          <w:lang w:val="en-GB"/>
+        </w:rPr>
+        <w:t>string Filename)</w:t>
+      </w:r>
+    </w:p>
+    <w:p>
+      <w:pPr>
+        <w:pStyle w:val="a5"/>
+        <w:rPr>
+          <w:lang w:val="en-GB"/>
+        </w:rPr>
+      </w:pPr>
+      <w:r>
+        <w:rPr>
+          <w:lang w:val="en-GB"/>
+        </w:rPr>
+        <w:tab/>
+      </w:r>
+      <w:r>
+        <w:rPr>
+          <w:lang w:val="en-GB"/>
+        </w:rPr>
+        <w:tab/>
+      </w:r>
+      <w:r>
+        <w:rPr>
+          <w:lang w:val="en-GB"/>
+        </w:rPr>
+        <w:t>{</w:t>
+      </w:r>
+    </w:p>
+    <w:p>
+      <w:pPr>
+        <w:pStyle w:val="a5"/>
+        <w:rPr>
+          <w:lang w:val="en-GB"/>
+        </w:rPr>
+      </w:pPr>
+      <w:r>
+        <w:rPr>
+          <w:lang w:val="en-GB"/>
+        </w:rPr>
+        <w:tab/>
+      </w:r>
+      <w:r>
+        <w:rPr>
+          <w:lang w:val="en-GB"/>
+        </w:rPr>
+        <w:tab/>
+      </w:r>
+      <w:r>
+        <w:rPr>
+          <w:lang w:val="en-GB"/>
+        </w:rPr>
+        <w:tab/>
+      </w:r>
+      <w:r>
+        <w:rPr>
+          <w:lang w:val="en-GB"/>
+        </w:rPr>
+        <w:t xml:space="preserve">var player = new </w:t>
+      </w:r>
+      <w:proofErr w:type="spellStart"/>
+      <w:proofErr w:type="gramStart"/>
+      <w:r>
+        <w:rPr>
+          <w:lang w:val="en-GB"/>
+        </w:rPr>
+        <w:t>MediaPlayer</w:t>
+      </w:r>
+      <w:proofErr w:type="spellEnd"/>
+      <w:r>
+        <w:rPr>
+          <w:lang w:val="en-GB"/>
+        </w:rPr>
+        <w:t>(</w:t>
+      </w:r>
+      <w:proofErr w:type="gramEnd"/>
+      <w:r>
+        <w:rPr>
+          <w:lang w:val="en-GB"/>
+        </w:rPr>
+        <w:t>);</w:t>
+      </w:r>
+    </w:p>
+    <w:p>
+      <w:pPr>
+        <w:pStyle w:val="a5"/>
+        <w:rPr>
+          <w:lang w:val="en-GB"/>
+        </w:rPr>
+      </w:pPr>
+      <w:r>
+        <w:rPr>
+          <w:lang w:val="en-GB"/>
+        </w:rPr>
+        <w:tab/>
+      </w:r>
+      <w:r>
+        <w:rPr>
+          <w:lang w:val="en-GB"/>
+        </w:rPr>
+        <w:tab/>
+      </w:r>
+      <w:r>
+        <w:rPr>
+          <w:lang w:val="en-GB"/>
+        </w:rPr>
+        <w:tab/>
+      </w:r>
+      <w:r>
+        <w:rPr>
+          <w:lang w:val="en-GB"/>
+        </w:rPr>
+        <w:t xml:space="preserve">var file = </w:t>
+      </w:r>
+      <w:proofErr w:type="gramStart"/>
+      <w:r>
+        <w:rPr>
+          <w:lang w:val="en-GB"/>
+        </w:rPr>
+        <w:t>global::</w:t>
+      </w:r>
+      <w:proofErr w:type="spellStart"/>
+      <w:proofErr w:type="gramEnd"/>
+      <w:r>
+        <w:rPr>
+          <w:lang w:val="en-GB"/>
+        </w:rPr>
+        <w:t>Android.App.Application.Context.Assets.OpenFd</w:t>
+      </w:r>
+      <w:proofErr w:type="spellEnd"/>
+      <w:r>
+        <w:rPr>
+          <w:lang w:val="en-GB"/>
+        </w:rPr>
+        <w:t>(Filename);</w:t>
+      </w:r>
+    </w:p>
+    <w:p>
+      <w:pPr>
+        <w:pStyle w:val="a5"/>
+        <w:rPr>
+          <w:lang w:val="en-GB"/>
+        </w:rPr>
+      </w:pPr>
+      <w:r>
+        <w:rPr>
+          <w:lang w:val="en-GB"/>
+        </w:rPr>
+        <w:tab/>
+      </w:r>
+      <w:r>
+        <w:rPr>
+          <w:lang w:val="en-GB"/>
+        </w:rPr>
+        <w:tab/>
+      </w:r>
+      <w:r>
+        <w:rPr>
+          <w:lang w:val="en-GB"/>
+        </w:rPr>
+        <w:tab/>
+      </w:r>
+      <w:proofErr w:type="spellStart"/>
+      <w:proofErr w:type="gramStart"/>
+      <w:r>
+        <w:rPr>
+          <w:lang w:val="en-GB"/>
+        </w:rPr>
+        <w:t>player.SetDataSource</w:t>
+      </w:r>
+      <w:proofErr w:type="spellEnd"/>
+      <w:proofErr w:type="gramEnd"/>
+      <w:r>
+        <w:rPr>
+          <w:lang w:val="en-GB"/>
+        </w:rPr>
+        <w:t>(</w:t>
+      </w:r>
+      <w:proofErr w:type="spellStart"/>
+      <w:r>
+        <w:rPr>
+          <w:lang w:val="en-GB"/>
+        </w:rPr>
+        <w:t>file.FileDescriptor</w:t>
+      </w:r>
+      <w:proofErr w:type="spellEnd"/>
+      <w:r>
+        <w:rPr>
+          <w:lang w:val="en-GB"/>
+        </w:rPr>
+        <w:t xml:space="preserve">, </w:t>
+      </w:r>
+      <w:proofErr w:type="spellStart"/>
+      <w:r>
+        <w:rPr>
+          <w:lang w:val="en-GB"/>
+        </w:rPr>
+        <w:t>file.StartOffset</w:t>
+      </w:r>
+      <w:proofErr w:type="spellEnd"/>
+      <w:r>
+        <w:rPr>
+          <w:lang w:val="en-GB"/>
+        </w:rPr>
+        <w:t xml:space="preserve">, </w:t>
+      </w:r>
+      <w:proofErr w:type="spellStart"/>
+      <w:r>
+        <w:rPr>
+          <w:lang w:val="en-GB"/>
+        </w:rPr>
+        <w:t>file.Length</w:t>
+      </w:r>
+      <w:proofErr w:type="spellEnd"/>
+      <w:r>
+        <w:rPr>
+          <w:lang w:val="en-GB"/>
+        </w:rPr>
+        <w:t>);</w:t>
+      </w:r>
+    </w:p>
+    <w:p>
+      <w:pPr>
+        <w:pStyle w:val="a5"/>
+        <w:rPr>
+          <w:lang w:val="en-GB"/>
+        </w:rPr>
+      </w:pPr>
+    </w:p>
+    <w:p>
+      <w:pPr>
+        <w:pStyle w:val="a5"/>
+        <w:rPr>
+          <w:lang w:val="en-GB"/>
+        </w:rPr>
+      </w:pPr>
+      <w:r>
+        <w:rPr>
+          <w:lang w:val="en-GB"/>
+        </w:rPr>
+        <w:tab/>
+      </w:r>
+      <w:r>
+        <w:rPr>
+          <w:lang w:val="en-GB"/>
+        </w:rPr>
+        <w:tab/>
+      </w:r>
+      <w:r>
+        <w:rPr>
+          <w:lang w:val="en-GB"/>
+        </w:rPr>
+        <w:tab/>
+      </w:r>
+      <w:proofErr w:type="spellStart"/>
+      <w:proofErr w:type="gramStart"/>
+      <w:r>
+        <w:rPr>
+          <w:lang w:val="en-GB"/>
+        </w:rPr>
+        <w:t>player.Prepared</w:t>
+      </w:r>
+      <w:proofErr w:type="spellEnd"/>
+      <w:proofErr w:type="gramEnd"/>
+      <w:r>
+        <w:rPr>
+          <w:lang w:val="en-GB"/>
+        </w:rPr>
+        <w:t xml:space="preserve"> += (s, e) =&gt; { </w:t>
+      </w:r>
+      <w:proofErr w:type="spellStart"/>
+      <w:r>
+        <w:rPr>
+          <w:lang w:val="en-GB"/>
+        </w:rPr>
+        <w:t>player.Start</w:t>
+      </w:r>
+      <w:proofErr w:type="spellEnd"/>
+      <w:r>
+        <w:rPr>
+          <w:lang w:val="en-GB"/>
+        </w:rPr>
+        <w:t>(); };</w:t>
+      </w:r>
+    </w:p>
+    <w:p>
+      <w:pPr>
+        <w:pStyle w:val="a5"/>
+        <w:rPr>
+          <w:lang w:val="en-GB"/>
+        </w:rPr>
+      </w:pPr>
+      <w:r>
+        <w:rPr>
+          <w:lang w:val="en-GB"/>
+        </w:rPr>
+        <w:tab/>
+      </w:r>
+      <w:r>
+        <w:rPr>
+          <w:lang w:val="en-GB"/>
+        </w:rPr>
+        <w:tab/>
+      </w:r>
+      <w:r>
+        <w:rPr>
+          <w:lang w:val="en-GB"/>
+        </w:rPr>
+        <w:tab/>
+      </w:r>
+      <w:proofErr w:type="spellStart"/>
+      <w:proofErr w:type="gramStart"/>
+      <w:r>
+        <w:rPr>
+          <w:lang w:val="en-GB"/>
+        </w:rPr>
+        <w:t>player.Prepare</w:t>
+      </w:r>
+      <w:proofErr w:type="spellEnd"/>
+      <w:proofErr w:type="gramEnd"/>
+      <w:r>
+        <w:rPr>
+          <w:lang w:val="en-GB"/>
+        </w:rPr>
+        <w:t>();</w:t>
+      </w:r>
+    </w:p>
+    <w:p>
+      <w:pPr>
+        <w:pStyle w:val="a5"/>
+        <w:rPr>
+          <w:lang w:val="en-GB"/>
+        </w:rPr>
+      </w:pPr>
+      <w:r>
+        <w:rPr>
+          <w:lang w:val="en-GB"/>
+        </w:rPr>
+        <w:tab/>
+      </w:r>
+      <w:r>
+        <w:rPr>
+          <w:lang w:val="en-GB"/>
+        </w:rPr>
+        <w:tab/>
+      </w:r>
+      <w:r>
+        <w:rPr>
+          <w:lang w:val="en-GB"/>
+        </w:rPr>
         <w:t>}</w:t>
       </w:r>
     </w:p>
-    <w:p/>
-    <w:p>
-      <w:pPr>
-        <w:pStyle w:val="1"/>
-      </w:pPr>
-      <w:r>
-        <w:rPr>
-          <w:rFonts w:hint="eastAsia"/>
-        </w:rPr>
-        <w:t>C</w:t>
-      </w:r>
-      <w:r>
-        <w:t>#</w:t>
-      </w:r>
-      <w:r>
-        <w:rPr>
-          <w:rFonts w:hint="eastAsia"/>
-        </w:rPr>
-        <w:t>动态数组</w:t>
-      </w:r>
-    </w:p>
-    <w:p>
-      <w:pPr>
-        <w:pStyle w:val="a5"/>
-      </w:pPr>
-      <w:r>
-        <w:rPr>
-          <w:rFonts w:hint="eastAsia"/>
-        </w:rPr>
-        <w:t>public</w:t>
-      </w:r>
-      <w:r>
-        <w:t xml:space="preserve"> </w:t>
-      </w:r>
-      <w:proofErr w:type="spellStart"/>
-      <w:r>
-        <w:rPr>
-          <w:rFonts w:hint="eastAsia"/>
-        </w:rPr>
-        <w:t>ArrayList</w:t>
-      </w:r>
-      <w:proofErr w:type="spellEnd"/>
-      <w:r>
-        <w:t xml:space="preserve"> </w:t>
-      </w:r>
-      <w:proofErr w:type="spellStart"/>
-      <w:r>
-        <w:rPr>
-          <w:rFonts w:hint="eastAsia"/>
-        </w:rPr>
-        <w:t>myAL</w:t>
-      </w:r>
-      <w:proofErr w:type="spellEnd"/>
-      <w:r>
-        <w:t xml:space="preserve"> = </w:t>
-      </w:r>
-      <w:r>
-        <w:rPr>
-          <w:rFonts w:hint="eastAsia"/>
-        </w:rPr>
-        <w:t>new</w:t>
-      </w:r>
-      <w:r>
-        <w:t xml:space="preserve"> </w:t>
-      </w:r>
-      <w:proofErr w:type="spellStart"/>
+    <w:p>
+      <w:pPr>
+        <w:pStyle w:val="a5"/>
+        <w:rPr>
+          <w:lang w:val="en-GB"/>
+        </w:rPr>
+      </w:pPr>
+      <w:r>
+        <w:rPr>
+          <w:lang w:val="en-GB"/>
+        </w:rPr>
+        <w:tab/>
+      </w:r>
+      <w:r>
+        <w:rPr>
+          <w:lang w:val="en-GB"/>
+        </w:rPr>
+        <w:t>}</w:t>
+      </w:r>
+    </w:p>
+    <w:p>
+      <w:pPr>
+        <w:pStyle w:val="a5"/>
+        <w:rPr>
+          <w:lang w:val="en-GB"/>
+        </w:rPr>
+      </w:pPr>
+      <w:r>
+        <w:rPr>
+          <w:lang w:val="en-GB"/>
+        </w:rPr>
+        <w:t>}</w:t>
+      </w:r>
+    </w:p>
+    <w:p>
+      <w:pPr>
+        <w:rPr>
+          <w:lang w:val="en-GB"/>
+        </w:rPr>
+      </w:pPr>
+      <w:r>
+        <w:rPr>
+          <w:rFonts w:hint="eastAsia"/>
+          <w:lang w:val="en-GB"/>
+        </w:rPr>
+        <w:t>在</w:t>
+      </w:r>
+      <w:r>
+        <w:rPr>
+          <w:rFonts w:hint="eastAsia"/>
+          <w:lang w:val="en-GB"/>
+        </w:rPr>
+        <w:t>.</w:t>
+      </w:r>
+      <w:proofErr w:type="spellStart"/>
+      <w:r>
+        <w:rPr>
+          <w:lang w:val="en-GB"/>
+        </w:rPr>
+        <w:t>xaml.cs</w:t>
+      </w:r>
+      <w:proofErr w:type="spellEnd"/>
+      <w:r>
+        <w:rPr>
+          <w:rFonts w:hint="eastAsia"/>
+          <w:lang w:val="en-GB"/>
+        </w:rPr>
+        <w:t>里面用</w:t>
+      </w:r>
+    </w:p>
+    <w:p>
+      <w:pPr>
+        <w:pStyle w:val="a5"/>
+        <w:rPr>
+          <w:lang w:val="en-GB"/>
+        </w:rPr>
+      </w:pPr>
+      <w:r>
+        <w:rPr>
+          <w:lang w:val="en-GB"/>
+        </w:rPr>
+        <w:t>DependencyService.Get&lt;IAudioService&gt;(</w:t>
+      </w:r>
       <w:proofErr w:type="gramStart"/>
       <w:r>
-        <w:t>ArrayList</w:t>
-      </w:r>
-      <w:proofErr w:type="spellEnd"/>
-      <w:r>
+        <w:rPr>
+          <w:lang w:val="en-GB"/>
+        </w:rPr>
+        <w:t>).PlayAudioFile</w:t>
+      </w:r>
+      <w:proofErr w:type="gramEnd"/>
+      <w:r>
+        <w:rPr>
+          <w:lang w:val="en-GB"/>
+        </w:rPr>
+        <w:t>("drop.mp3");</w:t>
+      </w:r>
+    </w:p>
+    <w:p>
+      <w:pPr>
+        <w:rPr>
+          <w:lang w:val="en-GB"/>
+        </w:rPr>
+      </w:pPr>
+      <w:r>
+        <w:rPr>
+          <w:rFonts w:hint="eastAsia"/>
+          <w:lang w:val="en-GB"/>
+        </w:rPr>
+        <w:t>就能播放音乐，可以放在按钮里面。其中</w:t>
+      </w:r>
+      <w:proofErr w:type="spellStart"/>
+      <w:r>
+        <w:rPr>
+          <w:rStyle w:val="a6"/>
+        </w:rPr>
+        <w:t>IAudioService</w:t>
+      </w:r>
+      <w:proofErr w:type="spellEnd"/>
+      <w:r>
+        <w:rPr>
+          <w:rFonts w:hint="eastAsia"/>
+          <w:lang w:val="en-GB"/>
+        </w:rPr>
+        <w:t>是：</w:t>
+      </w:r>
+    </w:p>
+    <w:p>
+      <w:pPr>
+        <w:pStyle w:val="a5"/>
+        <w:rPr>
+          <w:lang w:val="en-GB"/>
+        </w:rPr>
+      </w:pPr>
+      <w:r>
+        <w:rPr>
+          <w:lang w:val="en-GB"/>
+        </w:rPr>
+        <w:t xml:space="preserve">public interface </w:t>
+      </w:r>
+      <w:proofErr w:type="spellStart"/>
+      <w:r>
+        <w:rPr>
+          <w:lang w:val="en-GB"/>
+        </w:rPr>
+        <w:t>IAudioService</w:t>
+      </w:r>
+      <w:proofErr w:type="spellEnd"/>
+    </w:p>
+    <w:p>
+      <w:pPr>
+        <w:pStyle w:val="a5"/>
+        <w:rPr>
+          <w:lang w:val="en-GB"/>
+        </w:rPr>
+      </w:pPr>
+      <w:r>
+        <w:rPr>
+          <w:lang w:val="en-GB"/>
+        </w:rPr>
+        <w:t>{</w:t>
+      </w:r>
+    </w:p>
+    <w:p>
+      <w:pPr>
+        <w:pStyle w:val="a5"/>
+        <w:rPr>
+          <w:lang w:val="en-GB"/>
+        </w:rPr>
+      </w:pPr>
+      <w:r>
+        <w:rPr>
+          <w:lang w:val="en-GB"/>
+        </w:rPr>
+        <w:tab/>
+      </w:r>
+      <w:r>
+        <w:rPr>
+          <w:lang w:val="en-GB"/>
+        </w:rPr>
+        <w:t xml:space="preserve">void </w:t>
+      </w:r>
+      <w:proofErr w:type="spellStart"/>
+      <w:proofErr w:type="gramStart"/>
+      <w:r>
+        <w:rPr>
+          <w:lang w:val="en-GB"/>
+        </w:rPr>
+        <w:t>PlayAudioFile</w:t>
+      </w:r>
+      <w:proofErr w:type="spellEnd"/>
+      <w:r>
+        <w:rPr>
+          <w:lang w:val="en-GB"/>
+        </w:rPr>
         <w:t>(</w:t>
       </w:r>
       <w:proofErr w:type="gramEnd"/>
       <w:r>
-        <w:t>);</w:t>
-      </w:r>
-    </w:p>
-    <w:p>
-      <w:pPr>
-        <w:pStyle w:val="a9"/>
-      </w:pPr>
-      <w:r>
-        <w:rPr>
-          <w:rFonts w:hint="eastAsia"/>
-        </w:rPr>
-        <w:t>方法</w:t>
-      </w:r>
-    </w:p>
-    <w:p>
-      <w:r>
-        <w:rPr>
-          <w:rFonts w:hint="eastAsia"/>
-        </w:rPr>
-        <w:t>添加</w:t>
-      </w:r>
-    </w:p>
-    <w:p>
-      <w:pPr>
-        <w:pStyle w:val="a5"/>
-      </w:pPr>
-      <w:proofErr w:type="spellStart"/>
-      <w:r>
-        <w:rPr>
-          <w:rFonts w:hint="eastAsia"/>
-        </w:rPr>
-        <w:t>ArrayList.</w:t>
-      </w:r>
-      <w:r>
-        <w:t>Add</w:t>
-      </w:r>
-      <w:proofErr w:type="spellEnd"/>
-      <w:r>
-        <w:t>()</w:t>
-      </w:r>
-    </w:p>
-    <w:p>
-      <w:pPr>
-        <w:rPr>
-          <w:rFonts w:hint="eastAsia"/>
-          <w:lang w:val="de-DE"/>
-        </w:rPr>
-      </w:pPr>
-      <w:r>
-        <w:rPr>
-          <w:rFonts w:hint="eastAsia"/>
-        </w:rPr>
-        <w:t>强制类型转换</w:t>
-      </w:r>
-    </w:p>
-    <w:p>
-      <w:pPr>
-        <w:pStyle w:val="a5"/>
-        <w:rPr>
-          <w:rFonts w:hint="eastAsia"/>
-        </w:rPr>
-      </w:pPr>
-      <w:proofErr w:type="gramStart"/>
-      <w:r>
-        <w:t>int[</w:t>
-      </w:r>
-      <w:proofErr w:type="gramEnd"/>
-      <w:r>
-        <w:t xml:space="preserve">] array = (int[]) </w:t>
-      </w:r>
-      <w:proofErr w:type="spellStart"/>
-      <w:r>
-        <w:t>al.ToArray</w:t>
-      </w:r>
-      <w:proofErr w:type="spellEnd"/>
-      <w:r>
-        <w:t>(</w:t>
-      </w:r>
-      <w:proofErr w:type="spellStart"/>
-      <w:r>
-        <w:t>typeof</w:t>
-      </w:r>
-      <w:proofErr w:type="spellEnd"/>
-      <w:r>
-        <w:t>( int ));</w:t>
+        <w:rPr>
+          <w:lang w:val="en-GB"/>
+        </w:rPr>
+        <w:t>string Filename);</w:t>
+      </w:r>
+    </w:p>
+    <w:p>
+      <w:pPr>
+        <w:pStyle w:val="a5"/>
+        <w:rPr>
+          <w:rFonts w:hint="eastAsia"/>
+          <w:lang w:val="en-GB"/>
+        </w:rPr>
+      </w:pPr>
+      <w:r>
+        <w:rPr>
+          <w:lang w:val="en-GB"/>
+        </w:rPr>
+        <w:t>}</w:t>
       </w:r>
     </w:p>
     <w:sectPr>

</xml_diff>